<commit_message>
Updated test report and API Walkthrough
</commit_message>
<xml_diff>
--- a/doc/docx/Test report.docx
+++ b/doc/docx/Test report.docx
@@ -1037,7 +1037,7 @@
           <w:r>
             <w:fldChar w:fldCharType="separate"/>
           </w:r>
-          <w:hyperlink w:anchor="_Toc338677343" w:history="1">
+          <w:hyperlink w:anchor="_Toc338689268" w:history="1">
             <w:r>
               <w:rPr>
                 <w:rStyle w:val="Hyperlink"/>
@@ -1065,7 +1065,166 @@
                 <w:noProof/>
                 <w:webHidden/>
               </w:rPr>
-              <w:instrText xml:space="preserve"> PAGEREF _Toc338677343 \h </w:instrText>
+              <w:instrText xml:space="preserve"> PAGEREF _Toc338689268 \h </w:instrText>
+            </w:r>
+            <w:r>
+              <w:rPr>
+                <w:noProof/>
+                <w:webHidden/>
+              </w:rPr>
+            </w:r>
+            <w:r>
+              <w:rPr>
+                <w:noProof/>
+                <w:webHidden/>
+              </w:rPr>
+              <w:fldChar w:fldCharType="separate"/>
+            </w:r>
+            <w:r>
+              <w:rPr>
+                <w:noProof/>
+                <w:webHidden/>
+              </w:rPr>
+              <w:t>2</w:t>
+            </w:r>
+            <w:r>
+              <w:rPr>
+                <w:noProof/>
+                <w:webHidden/>
+              </w:rPr>
+              <w:fldChar w:fldCharType="end"/>
+            </w:r>
+          </w:hyperlink>
+        </w:p>
+        <w:p>
+          <w:pPr>
+            <w:pStyle w:val="TOC2"/>
+            <w:tabs>
+              <w:tab w:val="left" w:pos="880"/>
+              <w:tab w:val="right" w:leader="dot" w:pos="9062"/>
+            </w:tabs>
+            <w:rPr>
+              <w:rFonts w:eastAsiaTheme="minorEastAsia"/>
+              <w:noProof/>
+              <w:lang w:eastAsia="sv-SE"/>
+            </w:rPr>
+          </w:pPr>
+          <w:hyperlink w:anchor="_Toc338689269" w:history="1">
+            <w:r>
+              <w:rPr>
+                <w:rStyle w:val="Hyperlink"/>
+                <w:noProof/>
+                <w:lang w:val="en-US"/>
+              </w:rPr>
+              <w:t>1.1</w:t>
+            </w:r>
+            <w:r>
+              <w:rPr>
+                <w:rFonts w:eastAsiaTheme="minorEastAsia"/>
+                <w:noProof/>
+                <w:lang w:eastAsia="sv-SE"/>
+              </w:rPr>
+              <w:tab/>
+            </w:r>
+            <w:r>
+              <w:rPr>
+                <w:rStyle w:val="Hyperlink"/>
+                <w:noProof/>
+                <w:lang w:val="en-US"/>
+              </w:rPr>
+              <w:t>Purpose of API</w:t>
+            </w:r>
+            <w:r>
+              <w:rPr>
+                <w:noProof/>
+                <w:webHidden/>
+              </w:rPr>
+              <w:tab/>
+            </w:r>
+            <w:r>
+              <w:rPr>
+                <w:noProof/>
+                <w:webHidden/>
+              </w:rPr>
+              <w:fldChar w:fldCharType="begin"/>
+            </w:r>
+            <w:r>
+              <w:rPr>
+                <w:noProof/>
+                <w:webHidden/>
+              </w:rPr>
+              <w:instrText xml:space="preserve"> PAGEREF _Toc338689269 \h </w:instrText>
+            </w:r>
+            <w:r>
+              <w:rPr>
+                <w:noProof/>
+                <w:webHidden/>
+              </w:rPr>
+            </w:r>
+            <w:r>
+              <w:rPr>
+                <w:noProof/>
+                <w:webHidden/>
+              </w:rPr>
+              <w:fldChar w:fldCharType="separate"/>
+            </w:r>
+            <w:r>
+              <w:rPr>
+                <w:noProof/>
+                <w:webHidden/>
+              </w:rPr>
+              <w:t>2</w:t>
+            </w:r>
+            <w:r>
+              <w:rPr>
+                <w:noProof/>
+                <w:webHidden/>
+              </w:rPr>
+              <w:fldChar w:fldCharType="end"/>
+            </w:r>
+          </w:hyperlink>
+        </w:p>
+        <w:p>
+          <w:pPr>
+            <w:pStyle w:val="TOC1"/>
+            <w:tabs>
+              <w:tab w:val="right" w:leader="dot" w:pos="9062"/>
+            </w:tabs>
+            <w:rPr>
+              <w:rFonts w:eastAsiaTheme="minorEastAsia"/>
+              <w:noProof/>
+              <w:lang w:eastAsia="sv-SE"/>
+            </w:rPr>
+          </w:pPr>
+          <w:hyperlink w:anchor="_Toc338689270" w:history="1">
+            <w:r>
+              <w:rPr>
+                <w:rStyle w:val="Hyperlink"/>
+                <w:noProof/>
+                <w:lang w:val="en-US"/>
+              </w:rPr>
+              <w:t>2 Test environment</w:t>
+            </w:r>
+            <w:r>
+              <w:rPr>
+                <w:noProof/>
+                <w:webHidden/>
+              </w:rPr>
+              <w:tab/>
+            </w:r>
+            <w:r>
+              <w:rPr>
+                <w:noProof/>
+                <w:webHidden/>
+              </w:rPr>
+              <w:fldChar w:fldCharType="begin"/>
+            </w:r>
+            <w:r>
+              <w:rPr>
+                <w:noProof/>
+                <w:webHidden/>
+              </w:rPr>
+              <w:instrText xml:space="preserve"> PAGEREF _Toc338689270 \h </w:instrText>
             </w:r>
             <w:r>
               <w:rPr>
@@ -1108,14 +1267,14 @@
               <w:lang w:eastAsia="sv-SE"/>
             </w:rPr>
           </w:pPr>
-          <w:hyperlink w:anchor="_Toc338677344" w:history="1">
+          <w:hyperlink w:anchor="_Toc338689271" w:history="1">
             <w:r>
               <w:rPr>
                 <w:rStyle w:val="Hyperlink"/>
                 <w:noProof/>
                 <w:lang w:val="en-US"/>
               </w:rPr>
-              <w:t>1.1 Purpose of application</w:t>
+              <w:t>2.1 Hardware environment</w:t>
             </w:r>
             <w:r>
               <w:rPr>
@@ -1136,7 +1295,7 @@
                 <w:noProof/>
                 <w:webHidden/>
               </w:rPr>
-              <w:instrText xml:space="preserve"> PAGEREF _Toc338677344 \h </w:instrText>
+              <w:instrText xml:space="preserve"> PAGEREF _Toc338689271 \h </w:instrText>
             </w:r>
             <w:r>
               <w:rPr>
@@ -1179,14 +1338,14 @@
               <w:lang w:eastAsia="sv-SE"/>
             </w:rPr>
           </w:pPr>
-          <w:hyperlink w:anchor="_Toc338677345" w:history="1">
+          <w:hyperlink w:anchor="_Toc338689272" w:history="1">
             <w:r>
               <w:rPr>
                 <w:rStyle w:val="Hyperlink"/>
                 <w:noProof/>
                 <w:lang w:val="en-US"/>
               </w:rPr>
-              <w:t>1.2 General characteristics of application</w:t>
+              <w:t>2.2 Software environment</w:t>
             </w:r>
             <w:r>
               <w:rPr>
@@ -1207,7 +1366,7 @@
                 <w:noProof/>
                 <w:webHidden/>
               </w:rPr>
-              <w:instrText xml:space="preserve"> PAGEREF _Toc338677345 \h </w:instrText>
+              <w:instrText xml:space="preserve"> PAGEREF _Toc338689272 \h </w:instrText>
             </w:r>
             <w:r>
               <w:rPr>
@@ -1250,13 +1409,14 @@
               <w:lang w:eastAsia="sv-SE"/>
             </w:rPr>
           </w:pPr>
-          <w:hyperlink w:anchor="_Toc338677346" w:history="1">
+          <w:hyperlink w:anchor="_Toc338689273" w:history="1">
             <w:r>
               <w:rPr>
                 <w:rStyle w:val="Hyperlink"/>
                 <w:noProof/>
-              </w:rPr>
-              <w:t>2 Test enviroment</w:t>
+                <w:lang w:val="en-US"/>
+              </w:rPr>
+              <w:t>3 System information</w:t>
             </w:r>
             <w:r>
               <w:rPr>
@@ -1277,7 +1437,7 @@
                 <w:noProof/>
                 <w:webHidden/>
               </w:rPr>
-              <w:instrText xml:space="preserve"> PAGEREF _Toc338677346 \h </w:instrText>
+              <w:instrText xml:space="preserve"> PAGEREF _Toc338689273 \h </w:instrText>
             </w:r>
             <w:r>
               <w:rPr>
@@ -1320,14 +1480,14 @@
               <w:lang w:eastAsia="sv-SE"/>
             </w:rPr>
           </w:pPr>
-          <w:hyperlink w:anchor="_Toc338677347" w:history="1">
+          <w:hyperlink w:anchor="_Toc338689274" w:history="1">
             <w:r>
               <w:rPr>
                 <w:rStyle w:val="Hyperlink"/>
                 <w:noProof/>
                 <w:lang w:val="en-US"/>
               </w:rPr>
-              <w:t>2.1 Hardware environment (what computers/devices were used?)</w:t>
+              <w:t>3.1 System version (what version of your software is tested in this document)</w:t>
             </w:r>
             <w:r>
               <w:rPr>
@@ -1348,7 +1508,7 @@
                 <w:noProof/>
                 <w:webHidden/>
               </w:rPr>
-              <w:instrText xml:space="preserve"> PAGEREF _Toc338677347 \h </w:instrText>
+              <w:instrText xml:space="preserve"> PAGEREF _Toc338689274 \h </w:instrText>
             </w:r>
             <w:r>
               <w:rPr>
@@ -1369,6 +1529,219 @@
                 <w:webHidden/>
               </w:rPr>
               <w:t>2</w:t>
+            </w:r>
+            <w:r>
+              <w:rPr>
+                <w:noProof/>
+                <w:webHidden/>
+              </w:rPr>
+              <w:fldChar w:fldCharType="end"/>
+            </w:r>
+          </w:hyperlink>
+        </w:p>
+        <w:p>
+          <w:pPr>
+            <w:pStyle w:val="TOC1"/>
+            <w:tabs>
+              <w:tab w:val="right" w:leader="dot" w:pos="9062"/>
+            </w:tabs>
+            <w:rPr>
+              <w:rFonts w:eastAsiaTheme="minorEastAsia"/>
+              <w:noProof/>
+              <w:lang w:eastAsia="sv-SE"/>
+            </w:rPr>
+          </w:pPr>
+          <w:hyperlink w:anchor="_Toc338689275" w:history="1">
+            <w:r>
+              <w:rPr>
+                <w:rStyle w:val="Hyperlink"/>
+                <w:noProof/>
+                <w:lang w:val="en-US"/>
+              </w:rPr>
+              <w:t>4 Known bugs and limitations</w:t>
+            </w:r>
+            <w:r>
+              <w:rPr>
+                <w:noProof/>
+                <w:webHidden/>
+              </w:rPr>
+              <w:tab/>
+            </w:r>
+            <w:r>
+              <w:rPr>
+                <w:noProof/>
+                <w:webHidden/>
+              </w:rPr>
+              <w:fldChar w:fldCharType="begin"/>
+            </w:r>
+            <w:r>
+              <w:rPr>
+                <w:noProof/>
+                <w:webHidden/>
+              </w:rPr>
+              <w:instrText xml:space="preserve"> PAGEREF _Toc338689275 \h </w:instrText>
+            </w:r>
+            <w:r>
+              <w:rPr>
+                <w:noProof/>
+                <w:webHidden/>
+              </w:rPr>
+            </w:r>
+            <w:r>
+              <w:rPr>
+                <w:noProof/>
+                <w:webHidden/>
+              </w:rPr>
+              <w:fldChar w:fldCharType="separate"/>
+            </w:r>
+            <w:r>
+              <w:rPr>
+                <w:noProof/>
+                <w:webHidden/>
+              </w:rPr>
+              <w:t>2</w:t>
+            </w:r>
+            <w:r>
+              <w:rPr>
+                <w:noProof/>
+                <w:webHidden/>
+              </w:rPr>
+              <w:fldChar w:fldCharType="end"/>
+            </w:r>
+          </w:hyperlink>
+        </w:p>
+        <w:p>
+          <w:pPr>
+            <w:pStyle w:val="TOC1"/>
+            <w:tabs>
+              <w:tab w:val="right" w:leader="dot" w:pos="9062"/>
+            </w:tabs>
+            <w:rPr>
+              <w:rFonts w:eastAsiaTheme="minorEastAsia"/>
+              <w:noProof/>
+              <w:lang w:eastAsia="sv-SE"/>
+            </w:rPr>
+          </w:pPr>
+          <w:hyperlink w:anchor="_Toc338689276" w:history="1">
+            <w:r>
+              <w:rPr>
+                <w:rStyle w:val="Hyperlink"/>
+                <w:noProof/>
+                <w:lang w:val="en-US"/>
+              </w:rPr>
+              <w:t>5 Test specification</w:t>
+            </w:r>
+            <w:r>
+              <w:rPr>
+                <w:noProof/>
+                <w:webHidden/>
+              </w:rPr>
+              <w:tab/>
+            </w:r>
+            <w:r>
+              <w:rPr>
+                <w:noProof/>
+                <w:webHidden/>
+              </w:rPr>
+              <w:fldChar w:fldCharType="begin"/>
+            </w:r>
+            <w:r>
+              <w:rPr>
+                <w:noProof/>
+                <w:webHidden/>
+              </w:rPr>
+              <w:instrText xml:space="preserve"> PAGEREF _Toc338689276 \h </w:instrText>
+            </w:r>
+            <w:r>
+              <w:rPr>
+                <w:noProof/>
+                <w:webHidden/>
+              </w:rPr>
+            </w:r>
+            <w:r>
+              <w:rPr>
+                <w:noProof/>
+                <w:webHidden/>
+              </w:rPr>
+              <w:fldChar w:fldCharType="separate"/>
+            </w:r>
+            <w:r>
+              <w:rPr>
+                <w:noProof/>
+                <w:webHidden/>
+              </w:rPr>
+              <w:t>2</w:t>
+            </w:r>
+            <w:r>
+              <w:rPr>
+                <w:noProof/>
+                <w:webHidden/>
+              </w:rPr>
+              <w:fldChar w:fldCharType="end"/>
+            </w:r>
+          </w:hyperlink>
+        </w:p>
+        <w:p>
+          <w:pPr>
+            <w:pStyle w:val="TOC1"/>
+            <w:tabs>
+              <w:tab w:val="right" w:leader="dot" w:pos="9062"/>
+            </w:tabs>
+            <w:rPr>
+              <w:rFonts w:eastAsiaTheme="minorEastAsia"/>
+              <w:noProof/>
+              <w:lang w:eastAsia="sv-SE"/>
+            </w:rPr>
+          </w:pPr>
+          <w:hyperlink w:anchor="_Toc338689277" w:history="1">
+            <w:r>
+              <w:rPr>
+                <w:rStyle w:val="Hyperlink"/>
+                <w:noProof/>
+                <w:lang w:val="en-US"/>
+              </w:rPr>
+              <w:t>6 Automatic test</w:t>
+            </w:r>
+            <w:r>
+              <w:rPr>
+                <w:noProof/>
+                <w:webHidden/>
+              </w:rPr>
+              <w:tab/>
+            </w:r>
+            <w:r>
+              <w:rPr>
+                <w:noProof/>
+                <w:webHidden/>
+              </w:rPr>
+              <w:fldChar w:fldCharType="begin"/>
+            </w:r>
+            <w:r>
+              <w:rPr>
+                <w:noProof/>
+                <w:webHidden/>
+              </w:rPr>
+              <w:instrText xml:space="preserve"> PAGEREF _Toc338689277 \h </w:instrText>
+            </w:r>
+            <w:r>
+              <w:rPr>
+                <w:noProof/>
+                <w:webHidden/>
+              </w:rPr>
+            </w:r>
+            <w:r>
+              <w:rPr>
+                <w:noProof/>
+                <w:webHidden/>
+              </w:rPr>
+              <w:fldChar w:fldCharType="separate"/>
+            </w:r>
+            <w:r>
+              <w:rPr>
+                <w:noProof/>
+                <w:webHidden/>
+              </w:rPr>
+              <w:t>3</w:t>
             </w:r>
             <w:r>
               <w:rPr>
@@ -1391,14 +1764,13 @@
               <w:lang w:eastAsia="sv-SE"/>
             </w:rPr>
           </w:pPr>
-          <w:hyperlink w:anchor="_Toc338677348" w:history="1">
+          <w:hyperlink w:anchor="_Toc338689278" w:history="1">
             <w:r>
               <w:rPr>
                 <w:rStyle w:val="Hyperlink"/>
                 <w:noProof/>
-                <w:lang w:val="en-US"/>
-              </w:rPr>
-              <w:t>2.2 Software environment (what software (incl. version) was used?)</w:t>
+              </w:rPr>
+              <w:t>6.1 Code coverage</w:t>
             </w:r>
             <w:r>
               <w:rPr>
@@ -1419,7 +1791,7 @@
                 <w:noProof/>
                 <w:webHidden/>
               </w:rPr>
-              <w:instrText xml:space="preserve"> PAGEREF _Toc338677348 \h </w:instrText>
+              <w:instrText xml:space="preserve"> PAGEREF _Toc338689278 \h </w:instrText>
             </w:r>
             <w:r>
               <w:rPr>
@@ -1439,7 +1811,7 @@
                 <w:noProof/>
                 <w:webHidden/>
               </w:rPr>
-              <w:t>2</w:t>
+              <w:t>3</w:t>
             </w:r>
             <w:r>
               <w:rPr>
@@ -1452,7 +1824,7 @@
         </w:p>
         <w:p>
           <w:pPr>
-            <w:pStyle w:val="TOC3"/>
+            <w:pStyle w:val="TOC2"/>
             <w:tabs>
               <w:tab w:val="right" w:leader="dot" w:pos="9062"/>
             </w:tabs>
@@ -1462,14 +1834,14 @@
               <w:lang w:eastAsia="sv-SE"/>
             </w:rPr>
           </w:pPr>
-          <w:hyperlink w:anchor="_Toc338677349" w:history="1">
+          <w:hyperlink w:anchor="_Toc338689279" w:history="1">
             <w:r>
               <w:rPr>
                 <w:rStyle w:val="Hyperlink"/>
                 <w:noProof/>
                 <w:lang w:val="en-US"/>
               </w:rPr>
-              <w:t>2.2.3 Software</w:t>
+              <w:t>6.2 Nightly builds</w:t>
             </w:r>
             <w:r>
               <w:rPr>
@@ -1490,7 +1862,13 @@
                 <w:noProof/>
                 <w:webHidden/>
               </w:rPr>
-              <w:instrText xml:space="preserve"> PAGEREF _Toc338677349 \h </w:instrText>
+              <w:instrText xml:space="preserve"> PAGEREF _Toc338689279 \h </w:instrText>
+            </w:r>
+            <w:r>
+              <w:rPr>
+                <w:noProof/>
+                <w:webHidden/>
+              </w:rPr>
             </w:r>
             <w:r>
               <w:rPr>
@@ -1501,13 +1879,10 @@
             </w:r>
             <w:r>
               <w:rPr>
-                <w:b/>
-                <w:bCs/>
-                <w:noProof/>
-                <w:webHidden/>
-                <w:lang w:val="en-US"/>
-              </w:rPr>
-              <w:t>Error! Bookmark not defined.</w:t>
+                <w:noProof/>
+                <w:webHidden/>
+              </w:rPr>
+              <w:t>3</w:t>
             </w:r>
             <w:r>
               <w:rPr>
@@ -1520,7 +1895,7 @@
         </w:p>
         <w:p>
           <w:pPr>
-            <w:pStyle w:val="TOC3"/>
+            <w:pStyle w:val="TOC2"/>
             <w:tabs>
               <w:tab w:val="right" w:leader="dot" w:pos="9062"/>
             </w:tabs>
@@ -1530,14 +1905,14 @@
               <w:lang w:eastAsia="sv-SE"/>
             </w:rPr>
           </w:pPr>
-          <w:hyperlink w:anchor="_Toc338677350" w:history="1">
+          <w:hyperlink w:anchor="_Toc338689280" w:history="1">
             <w:r>
               <w:rPr>
                 <w:rStyle w:val="Hyperlink"/>
                 <w:noProof/>
                 <w:lang w:val="en-US"/>
               </w:rPr>
-              <w:t>2.2.3 Software settings</w:t>
+              <w:t>6.3 Unit test</w:t>
             </w:r>
             <w:r>
               <w:rPr>
@@ -1558,7 +1933,13 @@
                 <w:noProof/>
                 <w:webHidden/>
               </w:rPr>
-              <w:instrText xml:space="preserve"> PAGEREF _Toc338677350 \h </w:instrText>
+              <w:instrText xml:space="preserve"> PAGEREF _Toc338689280 \h </w:instrText>
+            </w:r>
+            <w:r>
+              <w:rPr>
+                <w:noProof/>
+                <w:webHidden/>
+              </w:rPr>
             </w:r>
             <w:r>
               <w:rPr>
@@ -1569,13 +1950,10 @@
             </w:r>
             <w:r>
               <w:rPr>
-                <w:b/>
-                <w:bCs/>
-                <w:noProof/>
-                <w:webHidden/>
-                <w:lang w:val="en-US"/>
-              </w:rPr>
-              <w:t>Error! Bookmark not defined.</w:t>
+                <w:noProof/>
+                <w:webHidden/>
+              </w:rPr>
+              <w:t>3</w:t>
             </w:r>
             <w:r>
               <w:rPr>
@@ -1598,14 +1976,14 @@
               <w:lang w:eastAsia="sv-SE"/>
             </w:rPr>
           </w:pPr>
-          <w:hyperlink w:anchor="_Toc338677351" w:history="1">
+          <w:hyperlink w:anchor="_Toc338689281" w:history="1">
             <w:r>
               <w:rPr>
                 <w:rStyle w:val="Hyperlink"/>
                 <w:noProof/>
                 <w:lang w:val="en-US"/>
               </w:rPr>
-              <w:t>3 System information</w:t>
+              <w:t>7 Test report</w:t>
             </w:r>
             <w:r>
               <w:rPr>
@@ -1626,572 +2004,7 @@
                 <w:noProof/>
                 <w:webHidden/>
               </w:rPr>
-              <w:instrText xml:space="preserve"> PAGEREF _Toc338677351 \h </w:instrText>
-            </w:r>
-            <w:r>
-              <w:rPr>
-                <w:noProof/>
-                <w:webHidden/>
-              </w:rPr>
-            </w:r>
-            <w:r>
-              <w:rPr>
-                <w:noProof/>
-                <w:webHidden/>
-              </w:rPr>
-              <w:fldChar w:fldCharType="separate"/>
-            </w:r>
-            <w:r>
-              <w:rPr>
-                <w:noProof/>
-                <w:webHidden/>
-              </w:rPr>
-              <w:t>2</w:t>
-            </w:r>
-            <w:r>
-              <w:rPr>
-                <w:noProof/>
-                <w:webHidden/>
-              </w:rPr>
-              <w:fldChar w:fldCharType="end"/>
-            </w:r>
-          </w:hyperlink>
-        </w:p>
-        <w:p>
-          <w:pPr>
-            <w:pStyle w:val="TOC2"/>
-            <w:tabs>
-              <w:tab w:val="right" w:leader="dot" w:pos="9062"/>
-            </w:tabs>
-            <w:rPr>
-              <w:rFonts w:eastAsiaTheme="minorEastAsia"/>
-              <w:noProof/>
-              <w:lang w:eastAsia="sv-SE"/>
-            </w:rPr>
-          </w:pPr>
-          <w:hyperlink w:anchor="_Toc338677352" w:history="1">
-            <w:r>
-              <w:rPr>
-                <w:rStyle w:val="Hyperlink"/>
-                <w:noProof/>
-                <w:lang w:val="en-US"/>
-              </w:rPr>
-              <w:t>3.1 System version (what version of your software is tested in this document)</w:t>
-            </w:r>
-            <w:r>
-              <w:rPr>
-                <w:noProof/>
-                <w:webHidden/>
-              </w:rPr>
-              <w:tab/>
-            </w:r>
-            <w:r>
-              <w:rPr>
-                <w:noProof/>
-                <w:webHidden/>
-              </w:rPr>
-              <w:fldChar w:fldCharType="begin"/>
-            </w:r>
-            <w:r>
-              <w:rPr>
-                <w:noProof/>
-                <w:webHidden/>
-              </w:rPr>
-              <w:instrText xml:space="preserve"> PAGEREF _Toc338677352 \h </w:instrText>
-            </w:r>
-            <w:r>
-              <w:rPr>
-                <w:noProof/>
-                <w:webHidden/>
-              </w:rPr>
-            </w:r>
-            <w:r>
-              <w:rPr>
-                <w:noProof/>
-                <w:webHidden/>
-              </w:rPr>
-              <w:fldChar w:fldCharType="separate"/>
-            </w:r>
-            <w:r>
-              <w:rPr>
-                <w:noProof/>
-                <w:webHidden/>
-              </w:rPr>
-              <w:t>2</w:t>
-            </w:r>
-            <w:r>
-              <w:rPr>
-                <w:noProof/>
-                <w:webHidden/>
-              </w:rPr>
-              <w:fldChar w:fldCharType="end"/>
-            </w:r>
-          </w:hyperlink>
-        </w:p>
-        <w:p>
-          <w:pPr>
-            <w:pStyle w:val="TOC1"/>
-            <w:tabs>
-              <w:tab w:val="right" w:leader="dot" w:pos="9062"/>
-            </w:tabs>
-            <w:rPr>
-              <w:rFonts w:eastAsiaTheme="minorEastAsia"/>
-              <w:noProof/>
-              <w:lang w:eastAsia="sv-SE"/>
-            </w:rPr>
-          </w:pPr>
-          <w:hyperlink w:anchor="_Toc338677353" w:history="1">
-            <w:r>
-              <w:rPr>
-                <w:rStyle w:val="Hyperlink"/>
-                <w:noProof/>
-                <w:lang w:val="en-US"/>
-              </w:rPr>
-              <w:t>4 Known bugs and limitations</w:t>
-            </w:r>
-            <w:r>
-              <w:rPr>
-                <w:noProof/>
-                <w:webHidden/>
-              </w:rPr>
-              <w:tab/>
-            </w:r>
-            <w:r>
-              <w:rPr>
-                <w:noProof/>
-                <w:webHidden/>
-              </w:rPr>
-              <w:fldChar w:fldCharType="begin"/>
-            </w:r>
-            <w:r>
-              <w:rPr>
-                <w:noProof/>
-                <w:webHidden/>
-              </w:rPr>
-              <w:instrText xml:space="preserve"> PAGEREF _Toc338677353 \h </w:instrText>
-            </w:r>
-            <w:r>
-              <w:rPr>
-                <w:noProof/>
-                <w:webHidden/>
-              </w:rPr>
-            </w:r>
-            <w:r>
-              <w:rPr>
-                <w:noProof/>
-                <w:webHidden/>
-              </w:rPr>
-              <w:fldChar w:fldCharType="separate"/>
-            </w:r>
-            <w:r>
-              <w:rPr>
-                <w:noProof/>
-                <w:webHidden/>
-              </w:rPr>
-              <w:t>2</w:t>
-            </w:r>
-            <w:r>
-              <w:rPr>
-                <w:noProof/>
-                <w:webHidden/>
-              </w:rPr>
-              <w:fldChar w:fldCharType="end"/>
-            </w:r>
-          </w:hyperlink>
-        </w:p>
-        <w:p>
-          <w:pPr>
-            <w:pStyle w:val="TOC1"/>
-            <w:tabs>
-              <w:tab w:val="right" w:leader="dot" w:pos="9062"/>
-            </w:tabs>
-            <w:rPr>
-              <w:rFonts w:eastAsiaTheme="minorEastAsia"/>
-              <w:noProof/>
-              <w:lang w:eastAsia="sv-SE"/>
-            </w:rPr>
-          </w:pPr>
-          <w:hyperlink w:anchor="_Toc338677354" w:history="1">
-            <w:r>
-              <w:rPr>
-                <w:rStyle w:val="Hyperlink"/>
-                <w:noProof/>
-                <w:lang w:val="en-US"/>
-              </w:rPr>
-              <w:t>5 Test specifcation</w:t>
-            </w:r>
-            <w:r>
-              <w:rPr>
-                <w:noProof/>
-                <w:webHidden/>
-              </w:rPr>
-              <w:tab/>
-            </w:r>
-            <w:r>
-              <w:rPr>
-                <w:noProof/>
-                <w:webHidden/>
-              </w:rPr>
-              <w:fldChar w:fldCharType="begin"/>
-            </w:r>
-            <w:r>
-              <w:rPr>
-                <w:noProof/>
-                <w:webHidden/>
-              </w:rPr>
-              <w:instrText xml:space="preserve"> PAGEREF _Toc338677354 \h </w:instrText>
-            </w:r>
-            <w:r>
-              <w:rPr>
-                <w:noProof/>
-                <w:webHidden/>
-              </w:rPr>
-            </w:r>
-            <w:r>
-              <w:rPr>
-                <w:noProof/>
-                <w:webHidden/>
-              </w:rPr>
-              <w:fldChar w:fldCharType="separate"/>
-            </w:r>
-            <w:r>
-              <w:rPr>
-                <w:noProof/>
-                <w:webHidden/>
-              </w:rPr>
-              <w:t>2</w:t>
-            </w:r>
-            <w:r>
-              <w:rPr>
-                <w:noProof/>
-                <w:webHidden/>
-              </w:rPr>
-              <w:fldChar w:fldCharType="end"/>
-            </w:r>
-          </w:hyperlink>
-        </w:p>
-        <w:p>
-          <w:pPr>
-            <w:pStyle w:val="TOC1"/>
-            <w:tabs>
-              <w:tab w:val="right" w:leader="dot" w:pos="9062"/>
-            </w:tabs>
-            <w:rPr>
-              <w:rFonts w:eastAsiaTheme="minorEastAsia"/>
-              <w:noProof/>
-              <w:lang w:eastAsia="sv-SE"/>
-            </w:rPr>
-          </w:pPr>
-          <w:hyperlink w:anchor="_Toc338677355" w:history="1">
-            <w:r>
-              <w:rPr>
-                <w:rStyle w:val="Hyperlink"/>
-                <w:noProof/>
-                <w:lang w:val="en-US"/>
-              </w:rPr>
-              <w:t>6 Automatic test (NEW CHAPTER – added 20120419)</w:t>
-            </w:r>
-            <w:r>
-              <w:rPr>
-                <w:noProof/>
-                <w:webHidden/>
-              </w:rPr>
-              <w:tab/>
-            </w:r>
-            <w:r>
-              <w:rPr>
-                <w:noProof/>
-                <w:webHidden/>
-              </w:rPr>
-              <w:fldChar w:fldCharType="begin"/>
-            </w:r>
-            <w:r>
-              <w:rPr>
-                <w:noProof/>
-                <w:webHidden/>
-              </w:rPr>
-              <w:instrText xml:space="preserve"> PAGEREF _Toc338677355 \h </w:instrText>
-            </w:r>
-            <w:r>
-              <w:rPr>
-                <w:noProof/>
-                <w:webHidden/>
-              </w:rPr>
-            </w:r>
-            <w:r>
-              <w:rPr>
-                <w:noProof/>
-                <w:webHidden/>
-              </w:rPr>
-              <w:fldChar w:fldCharType="separate"/>
-            </w:r>
-            <w:r>
-              <w:rPr>
-                <w:noProof/>
-                <w:webHidden/>
-              </w:rPr>
-              <w:t>3</w:t>
-            </w:r>
-            <w:r>
-              <w:rPr>
-                <w:noProof/>
-                <w:webHidden/>
-              </w:rPr>
-              <w:fldChar w:fldCharType="end"/>
-            </w:r>
-          </w:hyperlink>
-        </w:p>
-        <w:p>
-          <w:pPr>
-            <w:pStyle w:val="TOC2"/>
-            <w:tabs>
-              <w:tab w:val="right" w:leader="dot" w:pos="9062"/>
-            </w:tabs>
-            <w:rPr>
-              <w:rFonts w:eastAsiaTheme="minorEastAsia"/>
-              <w:noProof/>
-              <w:lang w:eastAsia="sv-SE"/>
-            </w:rPr>
-          </w:pPr>
-          <w:hyperlink w:anchor="_Toc338677356" w:history="1">
-            <w:r>
-              <w:rPr>
-                <w:rStyle w:val="Hyperlink"/>
-                <w:noProof/>
-                <w:lang w:val="en-US"/>
-              </w:rPr>
-              <w:t>6.1 Code coverage</w:t>
-            </w:r>
-            <w:r>
-              <w:rPr>
-                <w:noProof/>
-                <w:webHidden/>
-              </w:rPr>
-              <w:tab/>
-            </w:r>
-            <w:r>
-              <w:rPr>
-                <w:noProof/>
-                <w:webHidden/>
-              </w:rPr>
-              <w:fldChar w:fldCharType="begin"/>
-            </w:r>
-            <w:r>
-              <w:rPr>
-                <w:noProof/>
-                <w:webHidden/>
-              </w:rPr>
-              <w:instrText xml:space="preserve"> PAGEREF _Toc338677356 \h </w:instrText>
-            </w:r>
-            <w:r>
-              <w:rPr>
-                <w:noProof/>
-                <w:webHidden/>
-              </w:rPr>
-            </w:r>
-            <w:r>
-              <w:rPr>
-                <w:noProof/>
-                <w:webHidden/>
-              </w:rPr>
-              <w:fldChar w:fldCharType="separate"/>
-            </w:r>
-            <w:r>
-              <w:rPr>
-                <w:noProof/>
-                <w:webHidden/>
-              </w:rPr>
-              <w:t>3</w:t>
-            </w:r>
-            <w:r>
-              <w:rPr>
-                <w:noProof/>
-                <w:webHidden/>
-              </w:rPr>
-              <w:fldChar w:fldCharType="end"/>
-            </w:r>
-          </w:hyperlink>
-        </w:p>
-        <w:p>
-          <w:pPr>
-            <w:pStyle w:val="TOC2"/>
-            <w:tabs>
-              <w:tab w:val="right" w:leader="dot" w:pos="9062"/>
-            </w:tabs>
-            <w:rPr>
-              <w:rFonts w:eastAsiaTheme="minorEastAsia"/>
-              <w:noProof/>
-              <w:lang w:eastAsia="sv-SE"/>
-            </w:rPr>
-          </w:pPr>
-          <w:hyperlink w:anchor="_Toc338677357" w:history="1">
-            <w:r>
-              <w:rPr>
-                <w:rStyle w:val="Hyperlink"/>
-                <w:noProof/>
-              </w:rPr>
-              <w:t>6.2 Nightly builds</w:t>
-            </w:r>
-            <w:r>
-              <w:rPr>
-                <w:noProof/>
-                <w:webHidden/>
-              </w:rPr>
-              <w:tab/>
-            </w:r>
-            <w:r>
-              <w:rPr>
-                <w:noProof/>
-                <w:webHidden/>
-              </w:rPr>
-              <w:fldChar w:fldCharType="begin"/>
-            </w:r>
-            <w:r>
-              <w:rPr>
-                <w:noProof/>
-                <w:webHidden/>
-              </w:rPr>
-              <w:instrText xml:space="preserve"> PAGEREF _Toc338677357 \h </w:instrText>
-            </w:r>
-            <w:r>
-              <w:rPr>
-                <w:noProof/>
-                <w:webHidden/>
-              </w:rPr>
-            </w:r>
-            <w:r>
-              <w:rPr>
-                <w:noProof/>
-                <w:webHidden/>
-              </w:rPr>
-              <w:fldChar w:fldCharType="separate"/>
-            </w:r>
-            <w:r>
-              <w:rPr>
-                <w:noProof/>
-                <w:webHidden/>
-              </w:rPr>
-              <w:t>3</w:t>
-            </w:r>
-            <w:r>
-              <w:rPr>
-                <w:noProof/>
-                <w:webHidden/>
-              </w:rPr>
-              <w:fldChar w:fldCharType="end"/>
-            </w:r>
-          </w:hyperlink>
-        </w:p>
-        <w:p>
-          <w:pPr>
-            <w:pStyle w:val="TOC2"/>
-            <w:tabs>
-              <w:tab w:val="right" w:leader="dot" w:pos="9062"/>
-            </w:tabs>
-            <w:rPr>
-              <w:rFonts w:eastAsiaTheme="minorEastAsia"/>
-              <w:noProof/>
-              <w:lang w:eastAsia="sv-SE"/>
-            </w:rPr>
-          </w:pPr>
-          <w:hyperlink w:anchor="_Toc338677358" w:history="1">
-            <w:r>
-              <w:rPr>
-                <w:rStyle w:val="Hyperlink"/>
-                <w:noProof/>
-              </w:rPr>
-              <w:t>6.3 Unit test</w:t>
-            </w:r>
-            <w:r>
-              <w:rPr>
-                <w:noProof/>
-                <w:webHidden/>
-              </w:rPr>
-              <w:tab/>
-            </w:r>
-            <w:r>
-              <w:rPr>
-                <w:noProof/>
-                <w:webHidden/>
-              </w:rPr>
-              <w:fldChar w:fldCharType="begin"/>
-            </w:r>
-            <w:r>
-              <w:rPr>
-                <w:noProof/>
-                <w:webHidden/>
-              </w:rPr>
-              <w:instrText xml:space="preserve"> PAGEREF _Toc338677358 \h </w:instrText>
-            </w:r>
-            <w:r>
-              <w:rPr>
-                <w:noProof/>
-                <w:webHidden/>
-              </w:rPr>
-            </w:r>
-            <w:r>
-              <w:rPr>
-                <w:noProof/>
-                <w:webHidden/>
-              </w:rPr>
-              <w:fldChar w:fldCharType="separate"/>
-            </w:r>
-            <w:r>
-              <w:rPr>
-                <w:noProof/>
-                <w:webHidden/>
-              </w:rPr>
-              <w:t>3</w:t>
-            </w:r>
-            <w:r>
-              <w:rPr>
-                <w:noProof/>
-                <w:webHidden/>
-              </w:rPr>
-              <w:fldChar w:fldCharType="end"/>
-            </w:r>
-          </w:hyperlink>
-        </w:p>
-        <w:p>
-          <w:pPr>
-            <w:pStyle w:val="TOC1"/>
-            <w:tabs>
-              <w:tab w:val="right" w:leader="dot" w:pos="9062"/>
-            </w:tabs>
-            <w:rPr>
-              <w:rFonts w:eastAsiaTheme="minorEastAsia"/>
-              <w:noProof/>
-              <w:lang w:eastAsia="sv-SE"/>
-            </w:rPr>
-          </w:pPr>
-          <w:hyperlink w:anchor="_Toc338677359" w:history="1">
-            <w:r>
-              <w:rPr>
-                <w:rStyle w:val="Hyperlink"/>
-                <w:noProof/>
-              </w:rPr>
-              <w:t>7 Test report (kan vara bilaga/bilagor)</w:t>
-            </w:r>
-            <w:r>
-              <w:rPr>
-                <w:noProof/>
-                <w:webHidden/>
-              </w:rPr>
-              <w:tab/>
-            </w:r>
-            <w:r>
-              <w:rPr>
-                <w:noProof/>
-                <w:webHidden/>
-              </w:rPr>
-              <w:fldChar w:fldCharType="begin"/>
-            </w:r>
-            <w:r>
-              <w:rPr>
-                <w:noProof/>
-                <w:webHidden/>
-              </w:rPr>
-              <w:instrText xml:space="preserve"> PAGEREF _Toc338677359 \h </w:instrText>
+              <w:instrText xml:space="preserve"> PAGEREF _Toc338689281 \h </w:instrText>
             </w:r>
             <w:r>
               <w:rPr>
@@ -2260,7 +2073,7 @@
           <w:lang w:val="en-US"/>
         </w:rPr>
       </w:pPr>
-      <w:bookmarkStart w:id="0" w:name="_Toc338677343"/>
+      <w:bookmarkStart w:id="0" w:name="_Toc338689268"/>
       <w:r>
         <w:rPr>
           <w:rStyle w:val="Strong"/>
@@ -2283,7 +2096,7 @@
           <w:lang w:val="en-US"/>
         </w:rPr>
       </w:pPr>
-      <w:bookmarkStart w:id="1" w:name="_Toc338677344"/>
+      <w:bookmarkStart w:id="1" w:name="_Toc338689269"/>
       <w:r>
         <w:rPr>
           <w:rStyle w:val="Strong"/>
@@ -2291,14 +2104,14 @@
         </w:rPr>
         <w:t xml:space="preserve">Purpose of </w:t>
       </w:r>
+      <w:r>
+        <w:rPr>
+          <w:rStyle w:val="Strong"/>
+          <w:lang w:val="en-US"/>
+        </w:rPr>
+        <w:t>API</w:t>
+      </w:r>
       <w:bookmarkEnd w:id="1"/>
-      <w:r>
-        <w:rPr>
-          <w:rStyle w:val="Strong"/>
-          <w:lang w:val="en-US"/>
-        </w:rPr>
-        <w:t>API</w:t>
-      </w:r>
     </w:p>
     <w:p>
       <w:pPr>
@@ -2306,15 +2119,12 @@
           <w:lang w:val="en-US"/>
         </w:rPr>
       </w:pPr>
-      <w:bookmarkStart w:id="2" w:name="_Toc338677345"/>
       <w:r>
         <w:rPr>
           <w:lang w:val="en-US"/>
         </w:rPr>
         <w:t>Spang is an API which is intended to enable and simplify the communication of sensor data between an android device and a computer.</w:t>
       </w:r>
-      <w:bookmarkStart w:id="3" w:name="_Toc338677346"/>
-      <w:bookmarkEnd w:id="2"/>
     </w:p>
     <w:p>
       <w:pPr>
@@ -2323,6 +2133,7 @@
           <w:lang w:val="en-US"/>
         </w:rPr>
       </w:pPr>
+      <w:bookmarkStart w:id="2" w:name="_Toc338689270"/>
       <w:r>
         <w:rPr>
           <w:rStyle w:val="Strong"/>
@@ -2330,7 +2141,6 @@
         </w:rPr>
         <w:t xml:space="preserve">2 Test </w:t>
       </w:r>
-      <w:bookmarkEnd w:id="3"/>
       <w:r>
         <w:rPr>
           <w:rStyle w:val="Strong"/>
@@ -2338,6 +2148,7 @@
         </w:rPr>
         <w:t>environment</w:t>
       </w:r>
+      <w:bookmarkEnd w:id="2"/>
     </w:p>
     <w:p>
       <w:pPr>
@@ -2364,7 +2175,7 @@
           <w:lang w:val="en-US"/>
         </w:rPr>
       </w:pPr>
-      <w:bookmarkStart w:id="4" w:name="_Toc338677347"/>
+      <w:bookmarkStart w:id="3" w:name="_Toc338689271"/>
       <w:r>
         <w:rPr>
           <w:rStyle w:val="Strong"/>
@@ -2379,35 +2190,7 @@
         </w:rPr>
         <w:t>environment</w:t>
       </w:r>
-      <w:r>
-        <w:rPr>
-          <w:b w:val="0"/>
-          <w:lang w:val="en-US"/>
-        </w:rPr>
-        <w:t xml:space="preserve"> </w:t>
-      </w:r>
-      <w:r>
-        <w:rPr>
-          <w:b w:val="0"/>
-          <w:lang w:val="en-US"/>
-        </w:rPr>
-        <w:t xml:space="preserve">(what computers/devices </w:t>
-      </w:r>
-      <w:r>
-        <w:rPr>
-          <w:b w:val="0"/>
-          <w:lang w:val="en-US"/>
-        </w:rPr>
-        <w:t>were</w:t>
-      </w:r>
-      <w:r>
-        <w:rPr>
-          <w:b w:val="0"/>
-          <w:lang w:val="en-US"/>
-        </w:rPr>
-        <w:t xml:space="preserve"> used?)</w:t>
-      </w:r>
-      <w:bookmarkEnd w:id="4"/>
+      <w:bookmarkEnd w:id="3"/>
     </w:p>
     <w:p>
       <w:pPr>
@@ -2453,7 +2236,7 @@
           <w:lang w:val="en-US"/>
         </w:rPr>
       </w:pPr>
-      <w:bookmarkStart w:id="5" w:name="_Toc338677348"/>
+      <w:bookmarkStart w:id="4" w:name="_Toc338689272"/>
       <w:r>
         <w:rPr>
           <w:rStyle w:val="Strong"/>
@@ -2468,34 +2251,7 @@
         </w:rPr>
         <w:t>t</w:t>
       </w:r>
-      <w:r>
-        <w:rPr>
-          <w:lang w:val="en-US"/>
-        </w:rPr>
-        <w:t xml:space="preserve"> </w:t>
-      </w:r>
-      <w:r>
-        <w:rPr>
-          <w:b w:val="0"/>
-          <w:lang w:val="en-US"/>
-        </w:rPr>
-        <w:t>(what software (incl</w:t>
-      </w:r>
-      <w:r>
-        <w:rPr>
-          <w:b w:val="0"/>
-          <w:lang w:val="en-US"/>
-        </w:rPr>
-        <w:t>.</w:t>
-      </w:r>
-      <w:r>
-        <w:rPr>
-          <w:b w:val="0"/>
-          <w:lang w:val="en-US"/>
-        </w:rPr>
-        <w:t xml:space="preserve"> version) was used?)</w:t>
-      </w:r>
-      <w:bookmarkEnd w:id="5"/>
+      <w:bookmarkEnd w:id="4"/>
     </w:p>
     <w:p>
       <w:pPr>
@@ -2576,52 +2332,82 @@
           <w:lang w:val="en-US"/>
         </w:rPr>
       </w:pPr>
-      <w:bookmarkStart w:id="6" w:name="_Toc338677351"/>
+      <w:bookmarkStart w:id="5" w:name="_Toc338689273"/>
       <w:r>
         <w:rPr>
           <w:rStyle w:val="Strong"/>
           <w:lang w:val="en-US"/>
         </w:rPr>
         <w:t>3 System information</w:t>
+      </w:r>
+      <w:bookmarkEnd w:id="5"/>
+    </w:p>
+    <w:p>
+      <w:pPr>
+        <w:pStyle w:val="Heading2"/>
+        <w:rPr>
+          <w:b w:val="0"/>
+          <w:lang w:val="en-US"/>
+        </w:rPr>
+      </w:pPr>
+      <w:bookmarkStart w:id="6" w:name="_Toc338689274"/>
+      <w:r>
+        <w:rPr>
+          <w:rStyle w:val="Strong"/>
+          <w:lang w:val="en-US"/>
+        </w:rPr>
+        <w:t xml:space="preserve">3.1 System </w:t>
+      </w:r>
+      <w:r>
+        <w:rPr>
+          <w:rStyle w:val="Strong"/>
+          <w:lang w:val="en-US"/>
+        </w:rPr>
+        <w:t>version</w:t>
+      </w:r>
+      <w:r>
+        <w:rPr>
+          <w:rStyle w:val="Strong"/>
+          <w:lang w:val="en-US"/>
+        </w:rPr>
+        <w:t xml:space="preserve"> </w:t>
+      </w:r>
+      <w:r>
+        <w:rPr>
+          <w:b w:val="0"/>
+          <w:lang w:val="en-US"/>
+        </w:rPr>
+        <w:t>(what version of your software is tested in this document)</w:t>
       </w:r>
       <w:bookmarkEnd w:id="6"/>
     </w:p>
     <w:p>
       <w:pPr>
-        <w:pStyle w:val="Heading2"/>
-        <w:rPr>
-          <w:b w:val="0"/>
+        <w:rPr>
           <w:lang w:val="en-US"/>
         </w:rPr>
       </w:pPr>
-      <w:bookmarkStart w:id="7" w:name="_Toc338677352"/>
+      <w:r>
+        <w:rPr>
+          <w:lang w:val="en-US"/>
+        </w:rPr>
+        <w:t>The version used is that of the final day of the official software development (2012-10-22)</w:t>
+      </w:r>
+    </w:p>
+    <w:p>
+      <w:pPr>
+        <w:pStyle w:val="Heading1"/>
+        <w:rPr>
+          <w:lang w:val="en-US"/>
+        </w:rPr>
+      </w:pPr>
+      <w:bookmarkStart w:id="7" w:name="_Toc338689275"/>
       <w:r>
         <w:rPr>
           <w:rStyle w:val="Strong"/>
           <w:lang w:val="en-US"/>
         </w:rPr>
-        <w:t xml:space="preserve">3.1 System </w:t>
-      </w:r>
-      <w:r>
-        <w:rPr>
-          <w:rStyle w:val="Strong"/>
-          <w:lang w:val="en-US"/>
-        </w:rPr>
-        <w:t>version</w:t>
-      </w:r>
-      <w:r>
-        <w:rPr>
-          <w:rStyle w:val="Strong"/>
-          <w:lang w:val="en-US"/>
-        </w:rPr>
-        <w:t xml:space="preserve"> </w:t>
-      </w:r>
-      <w:r>
-        <w:rPr>
-          <w:b w:val="0"/>
-          <w:lang w:val="en-US"/>
-        </w:rPr>
-        <w:t>(what version of your software is tested in this document)</w:t>
+        <w:t>4 Known bugs and limitations</w:t>
       </w:r>
       <w:bookmarkEnd w:id="7"/>
     </w:p>
@@ -2635,7 +2421,13 @@
         <w:rPr>
           <w:lang w:val="en-US"/>
         </w:rPr>
-        <w:t>The version used is that of the final day of the official software development (2012-10-22)</w:t>
+        <w:t xml:space="preserve">The buttons in the shortcut view sometimes gets </w:t>
+      </w:r>
+      <w:r>
+        <w:rPr>
+          <w:lang w:val="en-US"/>
+        </w:rPr>
+        <w:t>placed with a down offset for no apparent reason.</w:t>
       </w:r>
     </w:p>
     <w:p>
@@ -2645,13 +2437,20 @@
           <w:lang w:val="en-US"/>
         </w:rPr>
       </w:pPr>
-      <w:bookmarkStart w:id="8" w:name="_Toc338677353"/>
+      <w:bookmarkStart w:id="8" w:name="_Toc338689276"/>
       <w:r>
         <w:rPr>
           <w:rStyle w:val="Strong"/>
           <w:lang w:val="en-US"/>
         </w:rPr>
-        <w:t>4 Known bugs and limitations</w:t>
+        <w:t xml:space="preserve">5 Test </w:t>
+      </w:r>
+      <w:r>
+        <w:rPr>
+          <w:rStyle w:val="Strong"/>
+          <w:lang w:val="en-US"/>
+        </w:rPr>
+        <w:t>specification</w:t>
       </w:r>
       <w:bookmarkEnd w:id="8"/>
     </w:p>
@@ -2665,13 +2464,7 @@
         <w:rPr>
           <w:lang w:val="en-US"/>
         </w:rPr>
-        <w:t xml:space="preserve">The buttons in the shortcut view sometimes gets </w:t>
-      </w:r>
-      <w:r>
-        <w:rPr>
-          <w:lang w:val="en-US"/>
-        </w:rPr>
-        <w:t>placed with a down offset for no apparent reason.</w:t>
+        <w:t>Acceptance test for user stories can be found in the sprint backlog PDF for each sprint.</w:t>
       </w:r>
     </w:p>
     <w:p>
@@ -2681,13 +2474,14 @@
           <w:lang w:val="en-US"/>
         </w:rPr>
       </w:pPr>
-      <w:bookmarkStart w:id="9" w:name="_Toc338677354"/>
+      <w:bookmarkStart w:id="9" w:name="_Toc338689277"/>
       <w:r>
         <w:rPr>
           <w:rStyle w:val="Strong"/>
           <w:lang w:val="en-US"/>
         </w:rPr>
-        <w:t xml:space="preserve">5 Test </w:t>
+        <w:lastRenderedPageBreak/>
+        <w:t>6 Automatic test</w:t>
       </w:r>
       <w:bookmarkEnd w:id="9"/>
       <w:r>
@@ -2695,396 +2489,382 @@
           <w:rStyle w:val="Strong"/>
           <w:lang w:val="en-US"/>
         </w:rPr>
-        <w:t>specification</w:t>
+        <w:t xml:space="preserve"> </w:t>
       </w:r>
     </w:p>
     <w:p>
       <w:pPr>
-        <w:rPr>
-          <w:lang w:val="en-US"/>
+        <w:pStyle w:val="Heading2"/>
+        <w:rPr>
+          <w:rStyle w:val="Strong"/>
         </w:rPr>
       </w:pPr>
-      <w:r>
-        <w:rPr>
-          <w:lang w:val="en-US"/>
-        </w:rPr>
-        <w:t>Acceptance test for user stories can be found in the sprint backlog PDF for each sprint.</w:t>
+      <w:bookmarkStart w:id="10" w:name="_Toc338689278"/>
+      <w:r>
+        <w:rPr>
+          <w:rStyle w:val="Strong"/>
+        </w:rPr>
+        <w:t>6.1 Code coverage</w:t>
+      </w:r>
+      <w:bookmarkEnd w:id="10"/>
+    </w:p>
+    <w:p>
+      <w:pPr>
+        <w:rPr>
+          <w:lang w:val="en-US"/>
+        </w:rPr>
+      </w:pPr>
+      <w:r>
+        <w:rPr>
+          <w:lang w:val="en-US"/>
+        </w:rPr>
+        <w:t>We value features in the</w:t>
+      </w:r>
+      <w:r>
+        <w:rPr>
+          <w:lang w:val="en-US"/>
+        </w:rPr>
+        <w:t xml:space="preserve"> </w:t>
+      </w:r>
+      <w:r>
+        <w:rPr>
+          <w:lang w:val="en-US"/>
+        </w:rPr>
+        <w:t>API greater than code coverage</w:t>
+      </w:r>
+      <w:r>
+        <w:rPr>
+          <w:lang w:val="en-US"/>
+        </w:rPr>
+        <w:t xml:space="preserve">, but </w:t>
+      </w:r>
+      <w:r>
+        <w:rPr>
+          <w:lang w:val="en-US"/>
+        </w:rPr>
+        <w:t>coverage</w:t>
+      </w:r>
+      <w:r>
+        <w:rPr>
+          <w:lang w:val="en-US"/>
+        </w:rPr>
+        <w:t xml:space="preserve"> of about 40% in our core library is good. In order to test this, we use the Emma plugin for Eclipse.</w:t>
+      </w:r>
+    </w:p>
+    <w:p>
+      <w:pPr>
+        <w:pStyle w:val="Heading2"/>
+        <w:rPr>
+          <w:lang w:val="en-US"/>
+        </w:rPr>
+      </w:pPr>
+      <w:bookmarkStart w:id="11" w:name="_Toc338689279"/>
+      <w:r>
+        <w:rPr>
+          <w:rStyle w:val="Strong"/>
+          <w:lang w:val="en-US"/>
+        </w:rPr>
+        <w:t>6.2 Nightly builds</w:t>
+      </w:r>
+      <w:bookmarkEnd w:id="11"/>
+    </w:p>
+    <w:p>
+      <w:pPr>
+        <w:rPr>
+          <w:lang w:val="en-US"/>
+        </w:rPr>
+      </w:pPr>
+      <w:r>
+        <w:rPr>
+          <w:lang w:val="en-US"/>
+        </w:rPr>
+        <w:t>N/A</w:t>
+      </w:r>
+    </w:p>
+    <w:p>
+      <w:pPr>
+        <w:pStyle w:val="Heading2"/>
+        <w:rPr>
+          <w:lang w:val="en-US"/>
+        </w:rPr>
+      </w:pPr>
+      <w:bookmarkStart w:id="12" w:name="_Toc338689280"/>
+      <w:r>
+        <w:rPr>
+          <w:rStyle w:val="Strong"/>
+          <w:lang w:val="en-US"/>
+        </w:rPr>
+        <w:t>6.3 Unit test</w:t>
+      </w:r>
+      <w:bookmarkEnd w:id="12"/>
+    </w:p>
+    <w:p>
+      <w:pPr>
+        <w:rPr>
+          <w:lang w:val="en-US"/>
+        </w:rPr>
+      </w:pPr>
+      <w:r>
+        <w:rPr>
+          <w:lang w:val="en-US"/>
+        </w:rPr>
+        <w:t xml:space="preserve">As for the API, everything except </w:t>
+      </w:r>
+      <w:r>
+        <w:rPr>
+          <w:lang w:val="en-US"/>
+        </w:rPr>
+        <w:t xml:space="preserve">the </w:t>
+      </w:r>
+      <w:r>
+        <w:rPr>
+          <w:i/>
+          <w:lang w:val="en-US"/>
+        </w:rPr>
+        <w:t>network</w:t>
+      </w:r>
+      <w:r>
+        <w:rPr>
+          <w:lang w:val="en-US"/>
+        </w:rPr>
+        <w:t xml:space="preserve"> and </w:t>
+      </w:r>
+      <w:r>
+        <w:rPr>
+          <w:i/>
+          <w:lang w:val="en-US"/>
+        </w:rPr>
+        <w:t>sensors</w:t>
+      </w:r>
+      <w:r>
+        <w:rPr>
+          <w:lang w:val="en-US"/>
+        </w:rPr>
+        <w:t xml:space="preserve"> packages</w:t>
+      </w:r>
+      <w:r>
+        <w:rPr>
+          <w:lang w:val="en-US"/>
+        </w:rPr>
+        <w:t>.</w:t>
+      </w:r>
+      <w:r>
+        <w:rPr>
+          <w:lang w:val="en-US"/>
+        </w:rPr>
+        <w:t xml:space="preserve"> This since we couldn’t find any good way to unit test that kind of android services in the limited time we had and felt that our time could be focused on better things. Those packages have instead been </w:t>
+      </w:r>
+      <w:r>
+        <w:rPr>
+          <w:lang w:val="en-US"/>
+        </w:rPr>
+        <w:t>thoroughly</w:t>
+      </w:r>
+      <w:r>
+        <w:rPr>
+          <w:lang w:val="en-US"/>
+        </w:rPr>
+        <w:t xml:space="preserve"> integration tested.</w:t>
+      </w:r>
+    </w:p>
+    <w:p>
+      <w:pPr>
+        <w:rPr>
+          <w:lang w:val="en-US"/>
+        </w:rPr>
+      </w:pPr>
+      <w:r>
+        <w:rPr>
+          <w:lang w:val="en-US"/>
+        </w:rPr>
+        <w:t>Still, t</w:t>
+      </w:r>
+      <w:r>
+        <w:rPr>
+          <w:lang w:val="en-US"/>
+        </w:rPr>
+        <w:t>he S</w:t>
+      </w:r>
+      <w:r>
+        <w:rPr>
+          <w:lang w:val="en-US"/>
+        </w:rPr>
+        <w:t>pang core</w:t>
+      </w:r>
+      <w:r>
+        <w:rPr>
+          <w:lang w:val="en-US"/>
+        </w:rPr>
+        <w:t xml:space="preserve"> library </w:t>
+      </w:r>
+      <w:r>
+        <w:rPr>
+          <w:lang w:val="en-US"/>
+        </w:rPr>
+        <w:t xml:space="preserve">(the API) </w:t>
+      </w:r>
+      <w:r>
+        <w:rPr>
+          <w:lang w:val="en-US"/>
+        </w:rPr>
+        <w:t xml:space="preserve">has, at the time of this writing, </w:t>
+      </w:r>
+      <w:r>
+        <w:rPr>
+          <w:lang w:val="en-US"/>
+        </w:rPr>
+        <w:t>test</w:t>
+      </w:r>
+      <w:r>
+        <w:rPr>
+          <w:lang w:val="en-US"/>
+        </w:rPr>
+        <w:t xml:space="preserve"> code coverage of 43.6% according to the Emma </w:t>
+      </w:r>
+      <w:r>
+        <w:rPr>
+          <w:lang w:val="en-US"/>
+        </w:rPr>
+        <w:t>E</w:t>
+      </w:r>
+      <w:r>
+        <w:rPr>
+          <w:lang w:val="en-US"/>
+        </w:rPr>
+        <w:t>clipse plugin.</w:t>
+      </w:r>
+    </w:p>
+    <w:p>
+      <w:pPr>
+        <w:rPr>
+          <w:lang w:val="en-US"/>
+        </w:rPr>
+      </w:pPr>
+      <w:r>
+        <w:rPr>
+          <w:lang w:val="en-US"/>
+        </w:rPr>
+        <w:t>Spang-mobile, t</w:t>
+      </w:r>
+      <w:r>
+        <w:rPr>
+          <w:lang w:val="en-US"/>
+        </w:rPr>
+        <w:t>he android application sho</w:t>
+      </w:r>
+      <w:r>
+        <w:rPr>
+          <w:lang w:val="en-US"/>
+        </w:rPr>
+        <w:t>wing the usage of our Spang API</w:t>
+      </w:r>
+      <w:r>
+        <w:rPr>
+          <w:lang w:val="en-US"/>
+        </w:rPr>
+        <w:t xml:space="preserve"> is not as </w:t>
+      </w:r>
+      <w:r>
+        <w:rPr>
+          <w:lang w:val="en-US"/>
+        </w:rPr>
+        <w:t>thoroughly</w:t>
+      </w:r>
+      <w:r>
+        <w:rPr>
+          <w:lang w:val="en-US"/>
+        </w:rPr>
+        <w:t xml:space="preserve"> tested, since testing android code is harder and since this application is not our main priority.</w:t>
+      </w:r>
+      <w:r>
+        <w:rPr>
+          <w:lang w:val="en-US"/>
+        </w:rPr>
+        <w:t xml:space="preserve"> </w:t>
+      </w:r>
+    </w:p>
+    <w:p>
+      <w:pPr>
+        <w:rPr>
+          <w:lang w:val="en-US"/>
+        </w:rPr>
+      </w:pPr>
+      <w:r>
+        <w:rPr>
+          <w:lang w:val="en-US"/>
+        </w:rPr>
+        <w:t>We really tried to test the</w:t>
+      </w:r>
+      <w:r>
+        <w:rPr>
+          <w:lang w:val="en-US"/>
+        </w:rPr>
+        <w:t xml:space="preserve"> GUI </w:t>
+      </w:r>
+      <w:r>
+        <w:rPr>
+          <w:lang w:val="en-US"/>
+        </w:rPr>
+        <w:t xml:space="preserve">with </w:t>
+      </w:r>
+      <w:proofErr w:type="spellStart"/>
+      <w:r>
+        <w:rPr>
+          <w:lang w:val="en-US"/>
+        </w:rPr>
+        <w:t>Robotium</w:t>
+      </w:r>
+      <w:proofErr w:type="spellEnd"/>
+      <w:r>
+        <w:rPr>
+          <w:lang w:val="en-US"/>
+        </w:rPr>
+        <w:t xml:space="preserve"> (as well as android </w:t>
+      </w:r>
+      <w:proofErr w:type="spellStart"/>
+      <w:r>
+        <w:rPr>
+          <w:lang w:val="en-US"/>
+        </w:rPr>
+        <w:t>jUnit</w:t>
+      </w:r>
+      <w:proofErr w:type="spellEnd"/>
+      <w:r>
+        <w:rPr>
+          <w:lang w:val="en-US"/>
+        </w:rPr>
+        <w:t>)</w:t>
+      </w:r>
+      <w:r>
+        <w:rPr>
+          <w:lang w:val="en-US"/>
+        </w:rPr>
+        <w:t>, but we felt that the point of doing an automatic test has to be that it is faster and easier than doing it manually. However, the android emulator was often so slow (if it launched at all) that the testing timed out</w:t>
+      </w:r>
+      <w:r>
+        <w:rPr>
+          <w:lang w:val="en-US"/>
+        </w:rPr>
+        <w:t xml:space="preserve"> before the test started.</w:t>
       </w:r>
     </w:p>
     <w:p>
       <w:pPr>
         <w:pStyle w:val="Heading1"/>
         <w:rPr>
+          <w:rStyle w:val="Strong"/>
           <w:lang w:val="en-US"/>
         </w:rPr>
       </w:pPr>
-      <w:bookmarkStart w:id="10" w:name="_Toc338677355"/>
+      <w:bookmarkStart w:id="13" w:name="_Toc338689281"/>
       <w:r>
         <w:rPr>
           <w:rStyle w:val="Strong"/>
           <w:lang w:val="en-US"/>
         </w:rPr>
-        <w:lastRenderedPageBreak/>
-        <w:t xml:space="preserve">6 Automatic test </w:t>
-      </w:r>
-      <w:bookmarkEnd w:id="10"/>
-    </w:p>
-    <w:p>
-      <w:pPr>
-        <w:pStyle w:val="Heading2"/>
-        <w:rPr>
-          <w:rStyle w:val="Strong"/>
-        </w:rPr>
-      </w:pPr>
-      <w:bookmarkStart w:id="11" w:name="_Toc338677356"/>
-      <w:r>
-        <w:rPr>
-          <w:rStyle w:val="Strong"/>
-        </w:rPr>
-        <w:t>6.1 Code coverage</w:t>
-      </w:r>
-      <w:bookmarkEnd w:id="11"/>
-    </w:p>
-    <w:p>
-      <w:pPr>
-        <w:rPr>
-          <w:lang w:val="en-US"/>
-        </w:rPr>
-      </w:pPr>
-      <w:r>
-        <w:rPr>
-          <w:lang w:val="en-US"/>
-        </w:rPr>
-        <w:t>We value features in the</w:t>
-      </w:r>
-      <w:r>
-        <w:rPr>
-          <w:lang w:val="en-US"/>
-        </w:rPr>
-        <w:t xml:space="preserve"> </w:t>
-      </w:r>
-      <w:r>
-        <w:rPr>
-          <w:lang w:val="en-US"/>
-        </w:rPr>
-        <w:t>API greater than code coverage</w:t>
-      </w:r>
-      <w:r>
-        <w:rPr>
-          <w:lang w:val="en-US"/>
-        </w:rPr>
-        <w:t xml:space="preserve">, but </w:t>
-      </w:r>
-      <w:proofErr w:type="gramStart"/>
-      <w:r>
-        <w:rPr>
-          <w:lang w:val="en-US"/>
-        </w:rPr>
-        <w:t>a coverage</w:t>
-      </w:r>
-      <w:proofErr w:type="gramEnd"/>
-      <w:r>
-        <w:rPr>
-          <w:lang w:val="en-US"/>
-        </w:rPr>
-        <w:t xml:space="preserve"> of about 40% in our core library is good. In order to test this, we use the Emma plugin for Eclipse.</w:t>
-      </w:r>
-    </w:p>
-    <w:p>
-      <w:pPr>
-        <w:pStyle w:val="Heading2"/>
-      </w:pPr>
-      <w:bookmarkStart w:id="12" w:name="_Toc338677357"/>
-      <w:r>
-        <w:rPr>
-          <w:rStyle w:val="Strong"/>
-        </w:rPr>
-        <w:t>6.2 Nightly builds</w:t>
-      </w:r>
-      <w:bookmarkEnd w:id="12"/>
-    </w:p>
-    <w:p>
-      <w:pPr>
-        <w:pStyle w:val="NormalWeb"/>
-      </w:pPr>
-      <w:r>
-        <w:t>N/A</w:t>
-      </w:r>
-    </w:p>
-    <w:p>
-      <w:pPr>
-        <w:pStyle w:val="Heading2"/>
-      </w:pPr>
-      <w:bookmarkStart w:id="13" w:name="_Toc338677358"/>
-      <w:r>
-        <w:rPr>
-          <w:rStyle w:val="Strong"/>
-        </w:rPr>
-        <w:t>6.3 Unit test</w:t>
+        <w:t>7 Test report</w:t>
       </w:r>
       <w:bookmarkEnd w:id="13"/>
-    </w:p>
-    <w:p>
-      <w:pPr>
-        <w:rPr>
-          <w:lang w:val="en-US"/>
-        </w:rPr>
-      </w:pPr>
-      <w:r>
-        <w:rPr>
-          <w:lang w:val="en-US"/>
-        </w:rPr>
-        <w:t xml:space="preserve">As for the API, everything except </w:t>
-      </w:r>
-      <w:r>
-        <w:rPr>
-          <w:lang w:val="en-US"/>
-        </w:rPr>
-        <w:t xml:space="preserve">the </w:t>
-      </w:r>
-      <w:r>
-        <w:rPr>
-          <w:i/>
-          <w:lang w:val="en-US"/>
-        </w:rPr>
-        <w:t>network</w:t>
-      </w:r>
-      <w:r>
-        <w:rPr>
-          <w:lang w:val="en-US"/>
-        </w:rPr>
-        <w:t xml:space="preserve"> and </w:t>
-      </w:r>
-      <w:r>
-        <w:rPr>
-          <w:i/>
-          <w:lang w:val="en-US"/>
-        </w:rPr>
-        <w:t>sensors</w:t>
-      </w:r>
-      <w:r>
-        <w:rPr>
-          <w:lang w:val="en-US"/>
-        </w:rPr>
-        <w:t xml:space="preserve"> packages</w:t>
-      </w:r>
-      <w:r>
-        <w:rPr>
-          <w:lang w:val="en-US"/>
-        </w:rPr>
-        <w:t>.</w:t>
-      </w:r>
-      <w:r>
-        <w:rPr>
-          <w:lang w:val="en-US"/>
-        </w:rPr>
-        <w:t xml:space="preserve"> This since we couldn’t find any good way to unit test that kind of android services in the limited time we had and felt that our time could be focused on better things. Those packages have instead been </w:t>
-      </w:r>
-      <w:r>
-        <w:rPr>
-          <w:lang w:val="en-US"/>
-        </w:rPr>
-        <w:t>thoroughly</w:t>
-      </w:r>
-      <w:r>
-        <w:rPr>
-          <w:lang w:val="en-US"/>
-        </w:rPr>
-        <w:t xml:space="preserve"> integration tested.</w:t>
-      </w:r>
-    </w:p>
-    <w:p>
-      <w:pPr>
-        <w:rPr>
-          <w:lang w:val="en-US"/>
-        </w:rPr>
-      </w:pPr>
-      <w:r>
-        <w:rPr>
-          <w:lang w:val="en-US"/>
-        </w:rPr>
-        <w:t>Still, t</w:t>
-      </w:r>
-      <w:r>
-        <w:rPr>
-          <w:lang w:val="en-US"/>
-        </w:rPr>
-        <w:t>he S</w:t>
-      </w:r>
-      <w:r>
-        <w:rPr>
-          <w:lang w:val="en-US"/>
-        </w:rPr>
-        <w:t>pang core</w:t>
-      </w:r>
-      <w:r>
-        <w:rPr>
-          <w:lang w:val="en-US"/>
-        </w:rPr>
-        <w:t xml:space="preserve"> library </w:t>
-      </w:r>
-      <w:r>
-        <w:rPr>
-          <w:lang w:val="en-US"/>
-        </w:rPr>
-        <w:t>(the API)</w:t>
-      </w:r>
-      <w:r>
-        <w:rPr>
-          <w:lang w:val="en-US"/>
-        </w:rPr>
-        <w:t xml:space="preserve"> </w:t>
-      </w:r>
-      <w:r>
-        <w:rPr>
-          <w:lang w:val="en-US"/>
-        </w:rPr>
-        <w:t xml:space="preserve">has, at the time of this writing, </w:t>
-      </w:r>
-      <w:r>
-        <w:rPr>
-          <w:lang w:val="en-US"/>
-        </w:rPr>
-        <w:t>test</w:t>
-      </w:r>
-      <w:r>
-        <w:rPr>
-          <w:lang w:val="en-US"/>
-        </w:rPr>
-        <w:t xml:space="preserve"> code coverage of 43.6% according to the Emma </w:t>
-      </w:r>
-      <w:r>
-        <w:rPr>
-          <w:lang w:val="en-US"/>
-        </w:rPr>
-        <w:t>E</w:t>
-      </w:r>
-      <w:r>
-        <w:rPr>
-          <w:lang w:val="en-US"/>
-        </w:rPr>
-        <w:t>clipse plugin.</w:t>
-      </w:r>
-    </w:p>
-    <w:p>
-      <w:pPr>
-        <w:rPr>
-          <w:lang w:val="en-US"/>
-        </w:rPr>
-      </w:pPr>
-      <w:r>
-        <w:rPr>
-          <w:lang w:val="en-US"/>
-        </w:rPr>
-        <w:t>Spang-mobile</w:t>
-      </w:r>
-      <w:r>
-        <w:rPr>
-          <w:lang w:val="en-US"/>
-        </w:rPr>
-        <w:t>, t</w:t>
-      </w:r>
-      <w:r>
-        <w:rPr>
-          <w:lang w:val="en-US"/>
-        </w:rPr>
-        <w:t>he android application sho</w:t>
-      </w:r>
-      <w:r>
-        <w:rPr>
-          <w:lang w:val="en-US"/>
-        </w:rPr>
-        <w:t>wing the usage of our Spang API</w:t>
-      </w:r>
-      <w:r>
-        <w:rPr>
-          <w:lang w:val="en-US"/>
-        </w:rPr>
-        <w:t xml:space="preserve"> is not as </w:t>
-      </w:r>
-      <w:r>
-        <w:rPr>
-          <w:lang w:val="en-US"/>
-        </w:rPr>
-        <w:t>thoroughly</w:t>
-      </w:r>
-      <w:r>
-        <w:rPr>
-          <w:lang w:val="en-US"/>
-        </w:rPr>
-        <w:t xml:space="preserve"> tested, since testing android code is harder and since this application is not our main priority.</w:t>
-      </w:r>
-      <w:r>
-        <w:rPr>
-          <w:lang w:val="en-US"/>
-        </w:rPr>
-        <w:t xml:space="preserve"> </w:t>
-      </w:r>
-    </w:p>
-    <w:p>
-      <w:pPr>
-        <w:rPr>
-          <w:lang w:val="en-US"/>
-        </w:rPr>
-      </w:pPr>
-      <w:r>
-        <w:rPr>
-          <w:lang w:val="en-US"/>
-        </w:rPr>
-        <w:t>We really tried to test the</w:t>
-      </w:r>
-      <w:r>
-        <w:rPr>
-          <w:lang w:val="en-US"/>
-        </w:rPr>
-        <w:t xml:space="preserve"> GUI </w:t>
-      </w:r>
-      <w:r>
-        <w:rPr>
-          <w:lang w:val="en-US"/>
-        </w:rPr>
-        <w:t xml:space="preserve">with </w:t>
-      </w:r>
-      <w:proofErr w:type="spellStart"/>
-      <w:r>
-        <w:rPr>
-          <w:lang w:val="en-US"/>
-        </w:rPr>
-        <w:t>Robotium</w:t>
-      </w:r>
-      <w:proofErr w:type="spellEnd"/>
-      <w:r>
-        <w:rPr>
-          <w:lang w:val="en-US"/>
-        </w:rPr>
-        <w:t>, but we felt that the point of doing an automatic test has to be that it is faster and easier than doing it manually. However, the android emulator was often so slow (if it launched at all) that the testing timed out</w:t>
-      </w:r>
-      <w:r>
-        <w:rPr>
-          <w:lang w:val="en-US"/>
-        </w:rPr>
-        <w:t xml:space="preserve"> before the test started.</w:t>
-      </w:r>
-      <w:bookmarkStart w:id="14" w:name="_GoBack"/>
-      <w:bookmarkEnd w:id="14"/>
-    </w:p>
-    <w:p>
-      <w:pPr>
-        <w:pStyle w:val="Heading1"/>
-        <w:rPr>
-          <w:rStyle w:val="Strong"/>
-          <w:lang w:val="en-US"/>
-        </w:rPr>
-      </w:pPr>
-      <w:bookmarkStart w:id="15" w:name="_Toc338677359"/>
-      <w:r>
-        <w:rPr>
-          <w:rStyle w:val="Strong"/>
-          <w:lang w:val="en-US"/>
-        </w:rPr>
-        <w:t>7 Test report</w:t>
-      </w:r>
-      <w:bookmarkEnd w:id="15"/>
     </w:p>
     <w:tbl>
       <w:tblPr>
@@ -3148,16 +2928,10 @@
             <w:cnfStyle w:val="001000000000" w:firstRow="0" w:lastRow="0" w:firstColumn="1" w:lastColumn="0" w:oddVBand="0" w:evenVBand="0" w:oddHBand="0" w:evenHBand="0" w:firstRowFirstColumn="0" w:firstRowLastColumn="0" w:lastRowFirstColumn="0" w:lastRowLastColumn="0"/>
             <w:tcW w:w="3070" w:type="dxa"/>
           </w:tcPr>
-          <w:p/>
-        </w:tc>
-        <w:tc>
-          <w:tcPr>
-            <w:tcW w:w="3071" w:type="dxa"/>
-          </w:tcPr>
           <w:p>
-            <w:pPr>
-              <w:cnfStyle w:val="000000100000" w:firstRow="0" w:lastRow="0" w:firstColumn="0" w:lastColumn="0" w:oddVBand="0" w:evenVBand="0" w:oddHBand="1" w:evenHBand="0" w:firstRowFirstColumn="0" w:firstRowLastColumn="0" w:lastRowFirstColumn="0" w:lastRowLastColumn="0"/>
-            </w:pPr>
+            <w:r>
+              <w:t>sto25</w:t>
+            </w:r>
           </w:p>
         </w:tc>
         <w:tc>
@@ -3167,6 +2941,31 @@
           <w:p>
             <w:pPr>
               <w:cnfStyle w:val="000000100000" w:firstRow="0" w:lastRow="0" w:firstColumn="0" w:lastColumn="0" w:oddVBand="0" w:evenVBand="0" w:oddHBand="1" w:evenHBand="0" w:firstRowFirstColumn="0" w:firstRowLastColumn="0" w:lastRowFirstColumn="0" w:lastRowLastColumn="0"/>
+              <w:rPr>
+                <w:lang w:val="en-US"/>
+              </w:rPr>
+            </w:pPr>
+            <w:r>
+              <w:rPr>
+                <w:rFonts w:ascii="Ubuntu-Regular" w:hAnsi="Ubuntu-Regular" w:cs="Ubuntu-Regular"/>
+                <w:sz w:val="17"/>
+                <w:szCs w:val="17"/>
+                <w:lang w:val="en-US"/>
+              </w:rPr>
+              <w:t>The computer page scrolls when two fingers are swiped vertically</w:t>
+            </w:r>
+          </w:p>
+        </w:tc>
+        <w:tc>
+          <w:tcPr>
+            <w:tcW w:w="3071" w:type="dxa"/>
+          </w:tcPr>
+          <w:p>
+            <w:pPr>
+              <w:cnfStyle w:val="000000100000" w:firstRow="0" w:lastRow="0" w:firstColumn="0" w:lastColumn="0" w:oddVBand="0" w:evenVBand="0" w:oddHBand="1" w:evenHBand="0" w:firstRowFirstColumn="0" w:firstRowLastColumn="0" w:lastRowFirstColumn="0" w:lastRowLastColumn="0"/>
+              <w:rPr>
+                <w:lang w:val="en-US"/>
+              </w:rPr>
             </w:pPr>
           </w:p>
         </w:tc>
@@ -3177,16 +2976,10 @@
             <w:cnfStyle w:val="001000000000" w:firstRow="0" w:lastRow="0" w:firstColumn="1" w:lastColumn="0" w:oddVBand="0" w:evenVBand="0" w:oddHBand="0" w:evenHBand="0" w:firstRowFirstColumn="0" w:firstRowLastColumn="0" w:lastRowFirstColumn="0" w:lastRowLastColumn="0"/>
             <w:tcW w:w="3070" w:type="dxa"/>
           </w:tcPr>
-          <w:p/>
-        </w:tc>
-        <w:tc>
-          <w:tcPr>
-            <w:tcW w:w="3071" w:type="dxa"/>
-          </w:tcPr>
           <w:p>
-            <w:pPr>
-              <w:cnfStyle w:val="000000000000" w:firstRow="0" w:lastRow="0" w:firstColumn="0" w:lastColumn="0" w:oddVBand="0" w:evenVBand="0" w:oddHBand="0" w:evenHBand="0" w:firstRowFirstColumn="0" w:firstRowLastColumn="0" w:lastRowFirstColumn="0" w:lastRowLastColumn="0"/>
-            </w:pPr>
+            <w:r>
+              <w:t>sto10</w:t>
+            </w:r>
           </w:p>
         </w:tc>
         <w:tc>
@@ -3196,6 +2989,31 @@
           <w:p>
             <w:pPr>
               <w:cnfStyle w:val="000000000000" w:firstRow="0" w:lastRow="0" w:firstColumn="0" w:lastColumn="0" w:oddVBand="0" w:evenVBand="0" w:oddHBand="0" w:evenHBand="0" w:firstRowFirstColumn="0" w:firstRowLastColumn="0" w:lastRowFirstColumn="0" w:lastRowLastColumn="0"/>
+              <w:rPr>
+                <w:lang w:val="en-US"/>
+              </w:rPr>
+            </w:pPr>
+            <w:r>
+              <w:rPr>
+                <w:rFonts w:ascii="Ubuntu-Regular" w:hAnsi="Ubuntu-Regular" w:cs="Ubuntu-Regular"/>
+                <w:sz w:val="17"/>
+                <w:szCs w:val="17"/>
+                <w:lang w:val="en-US"/>
+              </w:rPr>
+              <w:t>A right-click is made on the computer.</w:t>
+            </w:r>
+          </w:p>
+        </w:tc>
+        <w:tc>
+          <w:tcPr>
+            <w:tcW w:w="3071" w:type="dxa"/>
+          </w:tcPr>
+          <w:p>
+            <w:pPr>
+              <w:cnfStyle w:val="000000000000" w:firstRow="0" w:lastRow="0" w:firstColumn="0" w:lastColumn="0" w:oddVBand="0" w:evenVBand="0" w:oddHBand="0" w:evenHBand="0" w:firstRowFirstColumn="0" w:firstRowLastColumn="0" w:lastRowFirstColumn="0" w:lastRowLastColumn="0"/>
+              <w:rPr>
+                <w:lang w:val="en-US"/>
+              </w:rPr>
             </w:pPr>
           </w:p>
         </w:tc>
@@ -3209,16 +3027,18 @@
             <w:cnfStyle w:val="001000000000" w:firstRow="0" w:lastRow="0" w:firstColumn="1" w:lastColumn="0" w:oddVBand="0" w:evenVBand="0" w:oddHBand="0" w:evenHBand="0" w:firstRowFirstColumn="0" w:firstRowLastColumn="0" w:lastRowFirstColumn="0" w:lastRowLastColumn="0"/>
             <w:tcW w:w="3070" w:type="dxa"/>
           </w:tcPr>
-          <w:p/>
-        </w:tc>
-        <w:tc>
-          <w:tcPr>
-            <w:tcW w:w="3071" w:type="dxa"/>
-          </w:tcPr>
           <w:p>
             <w:pPr>
-              <w:cnfStyle w:val="000000100000" w:firstRow="0" w:lastRow="0" w:firstColumn="0" w:lastColumn="0" w:oddVBand="0" w:evenVBand="0" w:oddHBand="1" w:evenHBand="0" w:firstRowFirstColumn="0" w:firstRowLastColumn="0" w:lastRowFirstColumn="0" w:lastRowLastColumn="0"/>
+              <w:rPr>
+                <w:lang w:val="en-US"/>
+              </w:rPr>
             </w:pPr>
+            <w:r>
+              <w:rPr>
+                <w:lang w:val="en-US"/>
+              </w:rPr>
+              <w:t>sto9</w:t>
+            </w:r>
           </w:p>
         </w:tc>
         <w:tc>
@@ -3228,6 +3048,52 @@
           <w:p>
             <w:pPr>
               <w:cnfStyle w:val="000000100000" w:firstRow="0" w:lastRow="0" w:firstColumn="0" w:lastColumn="0" w:oddVBand="0" w:evenVBand="0" w:oddHBand="1" w:evenHBand="0" w:firstRowFirstColumn="0" w:firstRowLastColumn="0" w:lastRowFirstColumn="0" w:lastRowLastColumn="0"/>
+              <w:rPr>
+                <w:rFonts w:ascii="Ubuntu-Regular" w:hAnsi="Ubuntu-Regular" w:cs="Ubuntu-Regular"/>
+                <w:sz w:val="17"/>
+                <w:szCs w:val="17"/>
+                <w:lang w:val="en-US"/>
+              </w:rPr>
+            </w:pPr>
+            <w:r>
+              <w:rPr>
+                <w:rFonts w:ascii="Ubuntu-Regular" w:hAnsi="Ubuntu-Regular" w:cs="Ubuntu-Regular"/>
+                <w:sz w:val="17"/>
+                <w:szCs w:val="17"/>
+                <w:lang w:val="en-US"/>
+              </w:rPr>
+              <w:t xml:space="preserve">A </w:t>
+            </w:r>
+            <w:r>
+              <w:rPr>
+                <w:rFonts w:ascii="Ubuntu-Regular" w:hAnsi="Ubuntu-Regular" w:cs="Ubuntu-Regular"/>
+                <w:sz w:val="17"/>
+                <w:szCs w:val="17"/>
+                <w:lang w:val="en-US"/>
+              </w:rPr>
+              <w:t>left-</w:t>
+            </w:r>
+            <w:r>
+              <w:rPr>
+                <w:rFonts w:ascii="Ubuntu-Regular" w:hAnsi="Ubuntu-Regular" w:cs="Ubuntu-Regular"/>
+                <w:sz w:val="17"/>
+                <w:szCs w:val="17"/>
+                <w:lang w:val="en-US"/>
+              </w:rPr>
+              <w:t>click is made on the computer.</w:t>
+            </w:r>
+          </w:p>
+        </w:tc>
+        <w:tc>
+          <w:tcPr>
+            <w:tcW w:w="3071" w:type="dxa"/>
+          </w:tcPr>
+          <w:p>
+            <w:pPr>
+              <w:cnfStyle w:val="000000100000" w:firstRow="0" w:lastRow="0" w:firstColumn="0" w:lastColumn="0" w:oddVBand="0" w:evenVBand="0" w:oddHBand="1" w:evenHBand="0" w:firstRowFirstColumn="0" w:firstRowLastColumn="0" w:lastRowFirstColumn="0" w:lastRowLastColumn="0"/>
+              <w:rPr>
+                <w:lang w:val="en-US"/>
+              </w:rPr>
             </w:pPr>
           </w:p>
         </w:tc>
@@ -3238,16 +3104,18 @@
             <w:cnfStyle w:val="001000000000" w:firstRow="0" w:lastRow="0" w:firstColumn="1" w:lastColumn="0" w:oddVBand="0" w:evenVBand="0" w:oddHBand="0" w:evenHBand="0" w:firstRowFirstColumn="0" w:firstRowLastColumn="0" w:lastRowFirstColumn="0" w:lastRowLastColumn="0"/>
             <w:tcW w:w="3070" w:type="dxa"/>
           </w:tcPr>
-          <w:p/>
-        </w:tc>
-        <w:tc>
-          <w:tcPr>
-            <w:tcW w:w="3071" w:type="dxa"/>
-          </w:tcPr>
           <w:p>
             <w:pPr>
-              <w:cnfStyle w:val="000000000000" w:firstRow="0" w:lastRow="0" w:firstColumn="0" w:lastColumn="0" w:oddVBand="0" w:evenVBand="0" w:oddHBand="0" w:evenHBand="0" w:firstRowFirstColumn="0" w:firstRowLastColumn="0" w:lastRowFirstColumn="0" w:lastRowLastColumn="0"/>
+              <w:rPr>
+                <w:lang w:val="en-US"/>
+              </w:rPr>
             </w:pPr>
+            <w:r>
+              <w:rPr>
+                <w:lang w:val="en-US"/>
+              </w:rPr>
+              <w:t>sto8</w:t>
+            </w:r>
           </w:p>
         </w:tc>
         <w:tc>
@@ -3257,72 +3125,431 @@
           <w:p>
             <w:pPr>
               <w:cnfStyle w:val="000000000000" w:firstRow="0" w:lastRow="0" w:firstColumn="0" w:lastColumn="0" w:oddVBand="0" w:evenVBand="0" w:oddHBand="0" w:evenHBand="0" w:firstRowFirstColumn="0" w:firstRowLastColumn="0" w:lastRowFirstColumn="0" w:lastRowLastColumn="0"/>
+              <w:rPr>
+                <w:rFonts w:ascii="Ubuntu-Regular" w:hAnsi="Ubuntu-Regular" w:cs="Ubuntu-Regular"/>
+                <w:sz w:val="17"/>
+                <w:szCs w:val="17"/>
+                <w:lang w:val="en-US"/>
+              </w:rPr>
+            </w:pPr>
+            <w:r>
+              <w:rPr>
+                <w:rFonts w:ascii="Ubuntu-Regular" w:hAnsi="Ubuntu-Regular" w:cs="Ubuntu-Regular"/>
+                <w:sz w:val="17"/>
+                <w:szCs w:val="17"/>
+              </w:rPr>
+              <w:t>The mouse pointer moves.</w:t>
+            </w:r>
+          </w:p>
+        </w:tc>
+        <w:tc>
+          <w:tcPr>
+            <w:tcW w:w="3071" w:type="dxa"/>
+          </w:tcPr>
+          <w:p>
+            <w:pPr>
+              <w:cnfStyle w:val="000000000000" w:firstRow="0" w:lastRow="0" w:firstColumn="0" w:lastColumn="0" w:oddVBand="0" w:evenVBand="0" w:oddHBand="0" w:evenHBand="0" w:firstRowFirstColumn="0" w:firstRowLastColumn="0" w:lastRowFirstColumn="0" w:lastRowLastColumn="0"/>
+              <w:rPr>
+                <w:lang w:val="en-US"/>
+              </w:rPr>
+            </w:pPr>
+          </w:p>
+        </w:tc>
+      </w:tr>
+      <w:tr>
+        <w:trPr>
+          <w:cnfStyle w:val="000000100000" w:firstRow="0" w:lastRow="0" w:firstColumn="0" w:lastColumn="0" w:oddVBand="0" w:evenVBand="0" w:oddHBand="1" w:evenHBand="0" w:firstRowFirstColumn="0" w:firstRowLastColumn="0" w:lastRowFirstColumn="0" w:lastRowLastColumn="0"/>
+        </w:trPr>
+        <w:tc>
+          <w:tcPr>
+            <w:cnfStyle w:val="001000000000" w:firstRow="0" w:lastRow="0" w:firstColumn="1" w:lastColumn="0" w:oddVBand="0" w:evenVBand="0" w:oddHBand="0" w:evenHBand="0" w:firstRowFirstColumn="0" w:firstRowLastColumn="0" w:lastRowFirstColumn="0" w:lastRowLastColumn="0"/>
+            <w:tcW w:w="3070" w:type="dxa"/>
+          </w:tcPr>
+          <w:p>
+            <w:pPr>
+              <w:rPr>
+                <w:lang w:val="en-US"/>
+              </w:rPr>
+            </w:pPr>
+            <w:r>
+              <w:rPr>
+                <w:lang w:val="en-US"/>
+              </w:rPr>
+              <w:t>sto5</w:t>
+            </w:r>
+          </w:p>
+        </w:tc>
+        <w:tc>
+          <w:tcPr>
+            <w:tcW w:w="3071" w:type="dxa"/>
+          </w:tcPr>
+          <w:p>
+            <w:pPr>
+              <w:cnfStyle w:val="000000100000" w:firstRow="0" w:lastRow="0" w:firstColumn="0" w:lastColumn="0" w:oddVBand="0" w:evenVBand="0" w:oddHBand="1" w:evenHBand="0" w:firstRowFirstColumn="0" w:firstRowLastColumn="0" w:lastRowFirstColumn="0" w:lastRowLastColumn="0"/>
+              <w:rPr>
+                <w:rFonts w:ascii="Ubuntu-Regular" w:hAnsi="Ubuntu-Regular" w:cs="Ubuntu-Regular"/>
+                <w:sz w:val="17"/>
+                <w:szCs w:val="17"/>
+                <w:lang w:val="en-US"/>
+              </w:rPr>
+            </w:pPr>
+            <w:r>
+              <w:rPr>
+                <w:rFonts w:ascii="Ubuntu-Regular" w:hAnsi="Ubuntu-Regular" w:cs="Ubuntu-Regular"/>
+                <w:sz w:val="17"/>
+                <w:szCs w:val="17"/>
+                <w:lang w:val="en-US"/>
+              </w:rPr>
+              <w:t xml:space="preserve">The PC </w:t>
+            </w:r>
+            <w:r>
+              <w:rPr>
+                <w:rFonts w:ascii="Ubuntu-Regular" w:hAnsi="Ubuntu-Regular" w:cs="Ubuntu-Regular"/>
+                <w:sz w:val="17"/>
+                <w:szCs w:val="17"/>
+                <w:lang w:val="en-US"/>
+              </w:rPr>
+              <w:t>can receive messages from the phone</w:t>
+            </w:r>
+          </w:p>
+        </w:tc>
+        <w:tc>
+          <w:tcPr>
+            <w:tcW w:w="3071" w:type="dxa"/>
+          </w:tcPr>
+          <w:p>
+            <w:pPr>
+              <w:cnfStyle w:val="000000100000" w:firstRow="0" w:lastRow="0" w:firstColumn="0" w:lastColumn="0" w:oddVBand="0" w:evenVBand="0" w:oddHBand="1" w:evenHBand="0" w:firstRowFirstColumn="0" w:firstRowLastColumn="0" w:lastRowFirstColumn="0" w:lastRowLastColumn="0"/>
+              <w:rPr>
+                <w:lang w:val="en-US"/>
+              </w:rPr>
+            </w:pPr>
+          </w:p>
+        </w:tc>
+      </w:tr>
+      <w:tr>
+        <w:tc>
+          <w:tcPr>
+            <w:cnfStyle w:val="001000000000" w:firstRow="0" w:lastRow="0" w:firstColumn="1" w:lastColumn="0" w:oddVBand="0" w:evenVBand="0" w:oddHBand="0" w:evenHBand="0" w:firstRowFirstColumn="0" w:firstRowLastColumn="0" w:lastRowFirstColumn="0" w:lastRowLastColumn="0"/>
+            <w:tcW w:w="3070" w:type="dxa"/>
+          </w:tcPr>
+          <w:p>
+            <w:pPr>
+              <w:rPr>
+                <w:lang w:val="en-US"/>
+              </w:rPr>
+            </w:pPr>
+            <w:r>
+              <w:rPr>
+                <w:lang w:val="en-US"/>
+              </w:rPr>
+              <w:t>sto18</w:t>
+            </w:r>
+          </w:p>
+        </w:tc>
+        <w:tc>
+          <w:tcPr>
+            <w:tcW w:w="3071" w:type="dxa"/>
+          </w:tcPr>
+          <w:p>
+            <w:pPr>
+              <w:cnfStyle w:val="000000000000" w:firstRow="0" w:lastRow="0" w:firstColumn="0" w:lastColumn="0" w:oddVBand="0" w:evenVBand="0" w:oddHBand="0" w:evenHBand="0" w:firstRowFirstColumn="0" w:firstRowLastColumn="0" w:lastRowFirstColumn="0" w:lastRowLastColumn="0"/>
+              <w:rPr>
+                <w:rFonts w:ascii="Ubuntu-Regular" w:hAnsi="Ubuntu-Regular" w:cs="Ubuntu-Regular"/>
+                <w:sz w:val="17"/>
+                <w:szCs w:val="17"/>
+                <w:lang w:val="en-US"/>
+              </w:rPr>
+            </w:pPr>
+            <w:r>
+              <w:rPr>
+                <w:rFonts w:ascii="Ubuntu-Regular" w:hAnsi="Ubuntu-Regular" w:cs="Ubuntu-Regular"/>
+                <w:sz w:val="17"/>
+                <w:szCs w:val="17"/>
+                <w:lang w:val="en-US"/>
+              </w:rPr>
+              <w:t>Doesn’t work</w:t>
+            </w:r>
+          </w:p>
+        </w:tc>
+        <w:tc>
+          <w:tcPr>
+            <w:tcW w:w="3071" w:type="dxa"/>
+          </w:tcPr>
+          <w:p>
+            <w:pPr>
+              <w:cnfStyle w:val="000000000000" w:firstRow="0" w:lastRow="0" w:firstColumn="0" w:lastColumn="0" w:oddVBand="0" w:evenVBand="0" w:oddHBand="0" w:evenHBand="0" w:firstRowFirstColumn="0" w:firstRowLastColumn="0" w:lastRowFirstColumn="0" w:lastRowLastColumn="0"/>
+              <w:rPr>
+                <w:lang w:val="en-US"/>
+              </w:rPr>
+            </w:pPr>
+            <w:r>
+              <w:rPr>
+                <w:rFonts w:ascii="Ubuntu-Regular" w:hAnsi="Ubuntu-Regular" w:cs="Ubuntu-Regular"/>
+                <w:sz w:val="17"/>
+                <w:szCs w:val="17"/>
+              </w:rPr>
+              <w:t>The application no longer supports this</w:t>
+            </w:r>
+          </w:p>
+        </w:tc>
+      </w:tr>
+      <w:tr>
+        <w:trPr>
+          <w:cnfStyle w:val="000000100000" w:firstRow="0" w:lastRow="0" w:firstColumn="0" w:lastColumn="0" w:oddVBand="0" w:evenVBand="0" w:oddHBand="1" w:evenHBand="0" w:firstRowFirstColumn="0" w:firstRowLastColumn="0" w:lastRowFirstColumn="0" w:lastRowLastColumn="0"/>
+        </w:trPr>
+        <w:tc>
+          <w:tcPr>
+            <w:cnfStyle w:val="001000000000" w:firstRow="0" w:lastRow="0" w:firstColumn="1" w:lastColumn="0" w:oddVBand="0" w:evenVBand="0" w:oddHBand="0" w:evenHBand="0" w:firstRowFirstColumn="0" w:firstRowLastColumn="0" w:lastRowFirstColumn="0" w:lastRowLastColumn="0"/>
+            <w:tcW w:w="3070" w:type="dxa"/>
+          </w:tcPr>
+          <w:p>
+            <w:pPr>
+              <w:rPr>
+                <w:lang w:val="en-US"/>
+              </w:rPr>
+            </w:pPr>
+            <w:r>
+              <w:rPr>
+                <w:lang w:val="en-US"/>
+              </w:rPr>
+              <w:t>sto16</w:t>
+            </w:r>
+          </w:p>
+        </w:tc>
+        <w:tc>
+          <w:tcPr>
+            <w:tcW w:w="3071" w:type="dxa"/>
+          </w:tcPr>
+          <w:p>
+            <w:pPr>
+              <w:cnfStyle w:val="000000100000" w:firstRow="0" w:lastRow="0" w:firstColumn="0" w:lastColumn="0" w:oddVBand="0" w:evenVBand="0" w:oddHBand="1" w:evenHBand="0" w:firstRowFirstColumn="0" w:firstRowLastColumn="0" w:lastRowFirstColumn="0" w:lastRowLastColumn="0"/>
+              <w:rPr>
+                <w:rFonts w:ascii="Ubuntu-Regular" w:hAnsi="Ubuntu-Regular" w:cs="Ubuntu-Regular"/>
+                <w:sz w:val="17"/>
+                <w:szCs w:val="17"/>
+                <w:lang w:val="en-US"/>
+              </w:rPr>
+            </w:pPr>
+            <w:r>
+              <w:rPr>
+                <w:rFonts w:ascii="Ubuntu-Regular" w:hAnsi="Ubuntu-Regular" w:cs="Ubuntu-Regular"/>
+                <w:sz w:val="17"/>
+                <w:szCs w:val="17"/>
+                <w:lang w:val="en-US"/>
+              </w:rPr>
+              <w:t xml:space="preserve">Input is received from </w:t>
+            </w:r>
+            <w:r>
+              <w:rPr>
+                <w:rFonts w:ascii="Ubuntu-Regular" w:hAnsi="Ubuntu-Regular" w:cs="Ubuntu-Regular"/>
+                <w:sz w:val="17"/>
+                <w:szCs w:val="17"/>
+                <w:lang w:val="en-US"/>
+              </w:rPr>
+              <w:t>both</w:t>
+            </w:r>
+            <w:r>
+              <w:rPr>
+                <w:rFonts w:ascii="Ubuntu-Regular" w:hAnsi="Ubuntu-Regular" w:cs="Ubuntu-Regular"/>
+                <w:sz w:val="17"/>
+                <w:szCs w:val="17"/>
+                <w:lang w:val="en-US"/>
+              </w:rPr>
+              <w:t xml:space="preserve"> connected phones.</w:t>
+            </w:r>
+          </w:p>
+        </w:tc>
+        <w:tc>
+          <w:tcPr>
+            <w:tcW w:w="3071" w:type="dxa"/>
+          </w:tcPr>
+          <w:p>
+            <w:pPr>
+              <w:cnfStyle w:val="000000100000" w:firstRow="0" w:lastRow="0" w:firstColumn="0" w:lastColumn="0" w:oddVBand="0" w:evenVBand="0" w:oddHBand="1" w:evenHBand="0" w:firstRowFirstColumn="0" w:firstRowLastColumn="0" w:lastRowFirstColumn="0" w:lastRowLastColumn="0"/>
+              <w:rPr>
+                <w:rFonts w:ascii="Ubuntu-Regular" w:hAnsi="Ubuntu-Regular" w:cs="Ubuntu-Regular"/>
+                <w:sz w:val="17"/>
+                <w:szCs w:val="17"/>
+                <w:lang w:val="en-US"/>
+              </w:rPr>
+            </w:pPr>
+          </w:p>
+        </w:tc>
+      </w:tr>
+      <w:tr>
+        <w:tc>
+          <w:tcPr>
+            <w:cnfStyle w:val="001000000000" w:firstRow="0" w:lastRow="0" w:firstColumn="1" w:lastColumn="0" w:oddVBand="0" w:evenVBand="0" w:oddHBand="0" w:evenHBand="0" w:firstRowFirstColumn="0" w:firstRowLastColumn="0" w:lastRowFirstColumn="0" w:lastRowLastColumn="0"/>
+            <w:tcW w:w="3070" w:type="dxa"/>
+          </w:tcPr>
+          <w:p>
+            <w:pPr>
+              <w:rPr>
+                <w:lang w:val="en-US"/>
+              </w:rPr>
+            </w:pPr>
+            <w:r>
+              <w:rPr>
+                <w:lang w:val="en-US"/>
+              </w:rPr>
+              <w:t>sto35</w:t>
+            </w:r>
+          </w:p>
+        </w:tc>
+        <w:tc>
+          <w:tcPr>
+            <w:tcW w:w="3071" w:type="dxa"/>
+          </w:tcPr>
+          <w:p>
+            <w:pPr>
+              <w:cnfStyle w:val="000000000000" w:firstRow="0" w:lastRow="0" w:firstColumn="0" w:lastColumn="0" w:oddVBand="0" w:evenVBand="0" w:oddHBand="0" w:evenHBand="0" w:firstRowFirstColumn="0" w:firstRowLastColumn="0" w:lastRowFirstColumn="0" w:lastRowLastColumn="0"/>
+              <w:rPr>
+                <w:rFonts w:ascii="Ubuntu-Regular" w:hAnsi="Ubuntu-Regular" w:cs="Ubuntu-Regular"/>
+                <w:sz w:val="17"/>
+                <w:szCs w:val="17"/>
+                <w:lang w:val="en-US"/>
+              </w:rPr>
+            </w:pPr>
+            <w:r>
+              <w:rPr>
+                <w:rFonts w:ascii="Ubuntu-Regular" w:hAnsi="Ubuntu-Regular" w:cs="Ubuntu-Regular"/>
+                <w:sz w:val="17"/>
+                <w:szCs w:val="17"/>
+                <w:lang w:val="en-US"/>
+              </w:rPr>
+              <w:t>App asks if user wants to try to reconnect.</w:t>
+            </w:r>
+          </w:p>
+        </w:tc>
+        <w:tc>
+          <w:tcPr>
+            <w:tcW w:w="3071" w:type="dxa"/>
+          </w:tcPr>
+          <w:p>
+            <w:pPr>
+              <w:cnfStyle w:val="000000000000" w:firstRow="0" w:lastRow="0" w:firstColumn="0" w:lastColumn="0" w:oddVBand="0" w:evenVBand="0" w:oddHBand="0" w:evenHBand="0" w:firstRowFirstColumn="0" w:firstRowLastColumn="0" w:lastRowFirstColumn="0" w:lastRowLastColumn="0"/>
+              <w:rPr>
+                <w:rFonts w:ascii="Ubuntu-Regular" w:hAnsi="Ubuntu-Regular" w:cs="Ubuntu-Regular"/>
+                <w:sz w:val="17"/>
+                <w:szCs w:val="17"/>
+                <w:lang w:val="en-US"/>
+              </w:rPr>
+            </w:pPr>
+          </w:p>
+        </w:tc>
+      </w:tr>
+      <w:tr>
+        <w:trPr>
+          <w:cnfStyle w:val="000000100000" w:firstRow="0" w:lastRow="0" w:firstColumn="0" w:lastColumn="0" w:oddVBand="0" w:evenVBand="0" w:oddHBand="1" w:evenHBand="0" w:firstRowFirstColumn="0" w:firstRowLastColumn="0" w:lastRowFirstColumn="0" w:lastRowLastColumn="0"/>
+        </w:trPr>
+        <w:tc>
+          <w:tcPr>
+            <w:cnfStyle w:val="001000000000" w:firstRow="0" w:lastRow="0" w:firstColumn="1" w:lastColumn="0" w:oddVBand="0" w:evenVBand="0" w:oddHBand="0" w:evenHBand="0" w:firstRowFirstColumn="0" w:firstRowLastColumn="0" w:lastRowFirstColumn="0" w:lastRowLastColumn="0"/>
+            <w:tcW w:w="3070" w:type="dxa"/>
+          </w:tcPr>
+          <w:p>
+            <w:pPr>
+              <w:rPr>
+                <w:lang w:val="en-US"/>
+              </w:rPr>
+            </w:pPr>
+            <w:r>
+              <w:rPr>
+                <w:lang w:val="en-US"/>
+              </w:rPr>
+              <w:t>sto12</w:t>
+            </w:r>
+          </w:p>
+        </w:tc>
+        <w:tc>
+          <w:tcPr>
+            <w:tcW w:w="3071" w:type="dxa"/>
+          </w:tcPr>
+          <w:p>
+            <w:pPr>
+              <w:cnfStyle w:val="000000100000" w:firstRow="0" w:lastRow="0" w:firstColumn="0" w:lastColumn="0" w:oddVBand="0" w:evenVBand="0" w:oddHBand="1" w:evenHBand="0" w:firstRowFirstColumn="0" w:firstRowLastColumn="0" w:lastRowFirstColumn="0" w:lastRowLastColumn="0"/>
+              <w:rPr>
+                <w:rFonts w:ascii="Ubuntu-Regular" w:hAnsi="Ubuntu-Regular" w:cs="Ubuntu-Regular"/>
+                <w:sz w:val="17"/>
+                <w:szCs w:val="17"/>
+                <w:lang w:val="en-US"/>
+              </w:rPr>
+            </w:pPr>
+            <w:r>
+              <w:rPr>
+                <w:rFonts w:ascii="Ubuntu-Regular" w:hAnsi="Ubuntu-Regular" w:cs="Ubuntu-Regular"/>
+                <w:sz w:val="17"/>
+                <w:szCs w:val="17"/>
+                <w:lang w:val="en-US"/>
+              </w:rPr>
+              <w:t>T</w:t>
+            </w:r>
+            <w:r>
+              <w:rPr>
+                <w:rFonts w:ascii="Ubuntu-Regular" w:hAnsi="Ubuntu-Regular" w:cs="Ubuntu-Regular"/>
+                <w:sz w:val="17"/>
+                <w:szCs w:val="17"/>
+                <w:lang w:val="en-US"/>
+              </w:rPr>
+              <w:t>h</w:t>
+            </w:r>
+            <w:r>
+              <w:rPr>
+                <w:rFonts w:ascii="Ubuntu-Regular" w:hAnsi="Ubuntu-Regular" w:cs="Ubuntu-Regular"/>
+                <w:sz w:val="17"/>
+                <w:szCs w:val="17"/>
+                <w:lang w:val="en-US"/>
+              </w:rPr>
+              <w:t>e same key is pressed on the PC when a</w:t>
+            </w:r>
+            <w:r>
+              <w:rPr>
+                <w:rFonts w:ascii="Ubuntu-Regular" w:hAnsi="Ubuntu-Regular" w:cs="Ubuntu-Regular"/>
+                <w:sz w:val="17"/>
+                <w:szCs w:val="17"/>
+                <w:lang w:val="en-US"/>
+              </w:rPr>
+              <w:t>n arbitrary ke</w:t>
+            </w:r>
+            <w:r>
+              <w:rPr>
+                <w:rFonts w:ascii="Ubuntu-Regular" w:hAnsi="Ubuntu-Regular" w:cs="Ubuntu-Regular"/>
+                <w:sz w:val="17"/>
+                <w:szCs w:val="17"/>
+                <w:lang w:val="en-US"/>
+              </w:rPr>
+              <w:t>y is pushed on the android,</w:t>
+            </w:r>
+          </w:p>
+        </w:tc>
+        <w:tc>
+          <w:tcPr>
+            <w:tcW w:w="3071" w:type="dxa"/>
+          </w:tcPr>
+          <w:p>
+            <w:pPr>
+              <w:cnfStyle w:val="000000100000" w:firstRow="0" w:lastRow="0" w:firstColumn="0" w:lastColumn="0" w:oddVBand="0" w:evenVBand="0" w:oddHBand="1" w:evenHBand="0" w:firstRowFirstColumn="0" w:firstRowLastColumn="0" w:lastRowFirstColumn="0" w:lastRowLastColumn="0"/>
+              <w:rPr>
+                <w:rFonts w:ascii="Ubuntu-Regular" w:hAnsi="Ubuntu-Regular" w:cs="Ubuntu-Regular"/>
+                <w:sz w:val="17"/>
+                <w:szCs w:val="17"/>
+                <w:lang w:val="en-US"/>
+              </w:rPr>
             </w:pPr>
           </w:p>
         </w:tc>
       </w:tr>
     </w:tbl>
-    <w:p/>
     <w:p>
       <w:pPr>
         <w:pStyle w:val="NormalWeb"/>
+        <w:rPr>
+          <w:lang w:val="en-US"/>
+        </w:rPr>
       </w:pPr>
-      <w:r>
-        <w:t>Vad testas?  Är det senaste versionen i GIT (inte bra!), eller en upptagged</w:t>
-      </w:r>
-      <w:r>
-        <w:br/>
-        <w:t>release (bra!).</w:t>
-      </w:r>
-    </w:p>
-    <w:p>
-      <w:pPr>
-        <w:pStyle w:val="NormalWeb"/>
-        <w:rPr>
-          <w:lang w:val="en-US"/>
-        </w:rPr>
-      </w:pPr>
-      <w:r>
-        <w:rPr>
-          <w:lang w:val="en-US"/>
-        </w:rPr>
-        <w:t>(</w:t>
-      </w:r>
-      <w:proofErr w:type="gramStart"/>
-      <w:r>
-        <w:rPr>
-          <w:lang w:val="en-US"/>
-        </w:rPr>
-        <w:t>present</w:t>
-      </w:r>
-      <w:proofErr w:type="gramEnd"/>
-      <w:r>
-        <w:rPr>
-          <w:lang w:val="en-US"/>
-        </w:rPr>
-        <w:t xml:space="preserve"> a table with Test id, Result, Comment)</w:t>
-      </w:r>
-      <w:r>
-        <w:rPr>
-          <w:lang w:val="en-US"/>
-        </w:rPr>
-        <w:br/>
-        <w:t>(</w:t>
-      </w:r>
-      <w:proofErr w:type="gramStart"/>
-      <w:r>
-        <w:rPr>
-          <w:lang w:val="en-US"/>
-        </w:rPr>
-        <w:t>use</w:t>
-      </w:r>
-      <w:proofErr w:type="gramEnd"/>
-      <w:r>
-        <w:rPr>
-          <w:lang w:val="en-US"/>
-        </w:rPr>
-        <w:t xml:space="preserve"> comment to say what bug the test resulted in or that the test could not be performed since the requirement is not yet implemented)</w:t>
-      </w:r>
+      <w:bookmarkStart w:id="14" w:name="_GoBack"/>
+      <w:bookmarkEnd w:id="14"/>
     </w:p>
     <w:sectPr>
       <w:pgSz w:w="11906" w:h="16838"/>
@@ -5278,7 +5505,7 @@
 </file>
 
 <file path=customXml/itemProps2.xml><?xml version="1.0" encoding="utf-8"?>
-<ds:datastoreItem xmlns:ds="http://schemas.openxmlformats.org/officeDocument/2006/customXml" ds:itemID="{8759FFC1-61BF-447F-8AD8-3A04CE03680F}">
+<ds:datastoreItem xmlns:ds="http://schemas.openxmlformats.org/officeDocument/2006/customXml" ds:itemID="{42504281-1C9F-44B9-81DF-A59E5AC596CC}">
   <ds:schemaRefs>
     <ds:schemaRef ds:uri="http://schemas.openxmlformats.org/officeDocument/2006/bibliography"/>
   </ds:schemaRefs>

</xml_diff>

<commit_message>
Added more known bugs and limitations to test report
</commit_message>
<xml_diff>
--- a/doc/docx/Test report.docx
+++ b/doc/docx/Test report.docx
@@ -2413,6 +2413,11 @@
     </w:p>
     <w:p>
       <w:pPr>
+        <w:pStyle w:val="ListParagraph"/>
+        <w:numPr>
+          <w:ilvl w:val="0"/>
+          <w:numId w:val="3"/>
+        </w:numPr>
         <w:rPr>
           <w:lang w:val="en-US"/>
         </w:rPr>
@@ -2432,12 +2437,125 @@
     </w:p>
     <w:p>
       <w:pPr>
+        <w:pStyle w:val="ListParagraph"/>
+        <w:numPr>
+          <w:ilvl w:val="0"/>
+          <w:numId w:val="3"/>
+        </w:numPr>
+        <w:rPr>
+          <w:lang w:val="en-US"/>
+        </w:rPr>
+      </w:pPr>
+      <w:r>
+        <w:rPr>
+          <w:lang w:val="en-US"/>
+        </w:rPr>
+        <w:t>Sometimes crashes if the PC application is shut down.</w:t>
+      </w:r>
+    </w:p>
+    <w:p>
+      <w:pPr>
+        <w:pStyle w:val="ListParagraph"/>
+        <w:numPr>
+          <w:ilvl w:val="0"/>
+          <w:numId w:val="3"/>
+        </w:numPr>
+        <w:rPr>
+          <w:lang w:val="en-US"/>
+        </w:rPr>
+      </w:pPr>
+      <w:r>
+        <w:rPr>
+          <w:lang w:val="en-US"/>
+        </w:rPr>
+        <w:t xml:space="preserve">The connection crashes if the reconnect dialog button is pressed </w:t>
+      </w:r>
+      <w:r>
+        <w:rPr>
+          <w:i/>
+          <w:lang w:val="en-US"/>
+        </w:rPr>
+        <w:t>and</w:t>
+      </w:r>
+      <w:r>
+        <w:rPr>
+          <w:lang w:val="en-US"/>
+        </w:rPr>
+        <w:t xml:space="preserve"> the network is lagging </w:t>
+      </w:r>
+      <w:r>
+        <w:rPr>
+          <w:i/>
+          <w:lang w:val="en-US"/>
+        </w:rPr>
+        <w:t>and</w:t>
+      </w:r>
+      <w:r>
+        <w:rPr>
+          <w:lang w:val="en-US"/>
+        </w:rPr>
+        <w:t xml:space="preserve"> the user presses back twice </w:t>
+      </w:r>
+      <w:r>
+        <w:rPr>
+          <w:i/>
+          <w:lang w:val="en-US"/>
+        </w:rPr>
+        <w:t>and</w:t>
+      </w:r>
+      <w:r>
+        <w:rPr>
+          <w:lang w:val="en-US"/>
+        </w:rPr>
+        <w:t xml:space="preserve"> the network manage to connect after the user has gone back to the previous screen.</w:t>
+      </w:r>
+    </w:p>
+    <w:p>
+      <w:pPr>
+        <w:pStyle w:val="ListParagraph"/>
+        <w:numPr>
+          <w:ilvl w:val="0"/>
+          <w:numId w:val="3"/>
+        </w:numPr>
+        <w:rPr>
+          <w:lang w:val="en-US"/>
+        </w:rPr>
+      </w:pPr>
+      <w:r>
+        <w:rPr>
+          <w:lang w:val="en-US"/>
+        </w:rPr>
+        <w:t xml:space="preserve">The reconnect </w:t>
+      </w:r>
+      <w:r>
+        <w:rPr>
+          <w:lang w:val="en-US"/>
+        </w:rPr>
+        <w:t>dialog disappears</w:t>
+      </w:r>
+      <w:r>
+        <w:rPr>
+          <w:lang w:val="en-US"/>
+        </w:rPr>
+        <w:t xml:space="preserve"> if the device</w:t>
+      </w:r>
+      <w:r>
+        <w:rPr>
+          <w:lang w:val="en-US"/>
+        </w:rPr>
+        <w:t xml:space="preserve"> orientation is changed.</w:t>
+      </w:r>
+    </w:p>
+    <w:p>
+      <w:pPr>
         <w:pStyle w:val="Heading1"/>
         <w:rPr>
           <w:lang w:val="en-US"/>
         </w:rPr>
       </w:pPr>
       <w:bookmarkStart w:id="8" w:name="_Toc338689276"/>
+      <w:bookmarkStart w:id="9" w:name="_GoBack"/>
+      <w:bookmarkEnd w:id="9"/>
       <w:r>
         <w:rPr>
           <w:rStyle w:val="Strong"/>
@@ -2474,7 +2592,7 @@
           <w:lang w:val="en-US"/>
         </w:rPr>
       </w:pPr>
-      <w:bookmarkStart w:id="9" w:name="_Toc338689277"/>
+      <w:bookmarkStart w:id="10" w:name="_Toc338689277"/>
       <w:r>
         <w:rPr>
           <w:rStyle w:val="Strong"/>
@@ -2483,7 +2601,7 @@
         <w:lastRenderedPageBreak/>
         <w:t>6 Automatic test</w:t>
       </w:r>
-      <w:bookmarkEnd w:id="9"/>
+      <w:bookmarkEnd w:id="10"/>
       <w:r>
         <w:rPr>
           <w:rStyle w:val="Strong"/>
@@ -2499,72 +2617,12 @@
           <w:rStyle w:val="Strong"/>
         </w:rPr>
       </w:pPr>
-      <w:bookmarkStart w:id="10" w:name="_Toc338689278"/>
+      <w:bookmarkStart w:id="11" w:name="_Toc338689278"/>
       <w:r>
         <w:rPr>
           <w:rStyle w:val="Strong"/>
         </w:rPr>
         <w:t>6.1 Code coverage</w:t>
-      </w:r>
-      <w:bookmarkEnd w:id="10"/>
-    </w:p>
-    <w:p>
-      <w:pPr>
-        <w:rPr>
-          <w:lang w:val="en-US"/>
-        </w:rPr>
-      </w:pPr>
-      <w:r>
-        <w:rPr>
-          <w:lang w:val="en-US"/>
-        </w:rPr>
-        <w:t>We value features in the</w:t>
-      </w:r>
-      <w:r>
-        <w:rPr>
-          <w:lang w:val="en-US"/>
-        </w:rPr>
-        <w:t xml:space="preserve"> </w:t>
-      </w:r>
-      <w:r>
-        <w:rPr>
-          <w:lang w:val="en-US"/>
-        </w:rPr>
-        <w:t>API greater than code coverage</w:t>
-      </w:r>
-      <w:r>
-        <w:rPr>
-          <w:lang w:val="en-US"/>
-        </w:rPr>
-        <w:t xml:space="preserve">, but </w:t>
-      </w:r>
-      <w:r>
-        <w:rPr>
-          <w:lang w:val="en-US"/>
-        </w:rPr>
-        <w:t>coverage</w:t>
-      </w:r>
-      <w:r>
-        <w:rPr>
-          <w:lang w:val="en-US"/>
-        </w:rPr>
-        <w:t xml:space="preserve"> of about 40% in our core library is good. In order to test this, we use the Emma plugin for Eclipse.</w:t>
-      </w:r>
-    </w:p>
-    <w:p>
-      <w:pPr>
-        <w:pStyle w:val="Heading2"/>
-        <w:rPr>
-          <w:lang w:val="en-US"/>
-        </w:rPr>
-      </w:pPr>
-      <w:bookmarkStart w:id="11" w:name="_Toc338689279"/>
-      <w:r>
-        <w:rPr>
-          <w:rStyle w:val="Strong"/>
-          <w:lang w:val="en-US"/>
-        </w:rPr>
-        <w:t>6.2 Nightly builds</w:t>
       </w:r>
       <w:bookmarkEnd w:id="11"/>
     </w:p>
@@ -2578,7 +2636,37 @@
         <w:rPr>
           <w:lang w:val="en-US"/>
         </w:rPr>
-        <w:t>N/A</w:t>
+        <w:t>We value features in the</w:t>
+      </w:r>
+      <w:r>
+        <w:rPr>
+          <w:lang w:val="en-US"/>
+        </w:rPr>
+        <w:t xml:space="preserve"> </w:t>
+      </w:r>
+      <w:r>
+        <w:rPr>
+          <w:lang w:val="en-US"/>
+        </w:rPr>
+        <w:t>API greater than code coverage</w:t>
+      </w:r>
+      <w:r>
+        <w:rPr>
+          <w:lang w:val="en-US"/>
+        </w:rPr>
+        <w:t xml:space="preserve">, but </w:t>
+      </w:r>
+      <w:r>
+        <w:rPr>
+          <w:lang w:val="en-US"/>
+        </w:rPr>
+        <w:t>coverage</w:t>
+      </w:r>
+      <w:r>
+        <w:rPr>
+          <w:lang w:val="en-US"/>
+        </w:rPr>
+        <w:t xml:space="preserve"> of about 40% in our core library is good. In order to test this, we use the Emma plugin for Eclipse.</w:t>
       </w:r>
     </w:p>
     <w:p>
@@ -2588,13 +2676,13 @@
           <w:lang w:val="en-US"/>
         </w:rPr>
       </w:pPr>
-      <w:bookmarkStart w:id="12" w:name="_Toc338689280"/>
+      <w:bookmarkStart w:id="12" w:name="_Toc338689279"/>
       <w:r>
         <w:rPr>
           <w:rStyle w:val="Strong"/>
           <w:lang w:val="en-US"/>
         </w:rPr>
-        <w:t>6.3 Unit test</w:t>
+        <w:t>6.2 Nightly builds</w:t>
       </w:r>
       <w:bookmarkEnd w:id="12"/>
     </w:p>
@@ -2608,131 +2696,25 @@
         <w:rPr>
           <w:lang w:val="en-US"/>
         </w:rPr>
-        <w:t xml:space="preserve">As for the API, everything except </w:t>
-      </w:r>
-      <w:r>
-        <w:rPr>
-          <w:lang w:val="en-US"/>
-        </w:rPr>
-        <w:t xml:space="preserve">the </w:t>
-      </w:r>
-      <w:r>
-        <w:rPr>
-          <w:i/>
-          <w:lang w:val="en-US"/>
-        </w:rPr>
-        <w:t>network</w:t>
-      </w:r>
-      <w:r>
-        <w:rPr>
-          <w:lang w:val="en-US"/>
-        </w:rPr>
-        <w:t xml:space="preserve"> and </w:t>
-      </w:r>
-      <w:r>
-        <w:rPr>
-          <w:i/>
-          <w:lang w:val="en-US"/>
-        </w:rPr>
-        <w:t>sensors</w:t>
-      </w:r>
-      <w:r>
-        <w:rPr>
-          <w:lang w:val="en-US"/>
-        </w:rPr>
-        <w:t xml:space="preserve"> packages</w:t>
-      </w:r>
-      <w:r>
-        <w:rPr>
-          <w:lang w:val="en-US"/>
-        </w:rPr>
-        <w:t>.</w:t>
-      </w:r>
-      <w:r>
-        <w:rPr>
-          <w:lang w:val="en-US"/>
-        </w:rPr>
-        <w:t xml:space="preserve"> This since we couldn’t find any good way to unit test that kind of android services in the limited time we had and felt that our time could be focused on better things. Those packages have instead been </w:t>
-      </w:r>
-      <w:r>
-        <w:rPr>
-          <w:lang w:val="en-US"/>
-        </w:rPr>
-        <w:t>thoroughly</w:t>
-      </w:r>
-      <w:r>
-        <w:rPr>
-          <w:lang w:val="en-US"/>
-        </w:rPr>
-        <w:t xml:space="preserve"> integration tested.</w:t>
+        <w:t>N/A</w:t>
       </w:r>
     </w:p>
     <w:p>
       <w:pPr>
-        <w:rPr>
-          <w:lang w:val="en-US"/>
-        </w:rPr>
-      </w:pPr>
-      <w:r>
-        <w:rPr>
-          <w:lang w:val="en-US"/>
-        </w:rPr>
-        <w:t>Still, t</w:t>
-      </w:r>
-      <w:r>
-        <w:rPr>
-          <w:lang w:val="en-US"/>
-        </w:rPr>
-        <w:t>he S</w:t>
-      </w:r>
-      <w:r>
-        <w:rPr>
-          <w:lang w:val="en-US"/>
-        </w:rPr>
-        <w:t>pang core</w:t>
-      </w:r>
-      <w:r>
-        <w:rPr>
-          <w:lang w:val="en-US"/>
-        </w:rPr>
-        <w:t xml:space="preserve"> library </w:t>
-      </w:r>
-      <w:r>
-        <w:rPr>
-          <w:lang w:val="en-US"/>
-        </w:rPr>
-        <w:t xml:space="preserve">(the API) </w:t>
-      </w:r>
-      <w:r>
-        <w:rPr>
-          <w:lang w:val="en-US"/>
-        </w:rPr>
-        <w:t xml:space="preserve">has, at the time of this writing, </w:t>
-      </w:r>
-      <w:r>
-        <w:rPr>
-          <w:lang w:val="en-US"/>
-        </w:rPr>
-        <w:t>test</w:t>
-      </w:r>
-      <w:r>
-        <w:rPr>
-          <w:lang w:val="en-US"/>
-        </w:rPr>
-        <w:t xml:space="preserve"> code coverage of 43.6% according to the Emma </w:t>
-      </w:r>
-      <w:r>
-        <w:rPr>
-          <w:lang w:val="en-US"/>
-        </w:rPr>
-        <w:t>E</w:t>
-      </w:r>
-      <w:r>
-        <w:rPr>
-          <w:lang w:val="en-US"/>
-        </w:rPr>
-        <w:t>clipse plugin.</w:t>
-      </w:r>
+        <w:pStyle w:val="Heading2"/>
+        <w:rPr>
+          <w:lang w:val="en-US"/>
+        </w:rPr>
+      </w:pPr>
+      <w:bookmarkStart w:id="13" w:name="_Toc338689280"/>
+      <w:r>
+        <w:rPr>
+          <w:rStyle w:val="Strong"/>
+          <w:lang w:val="en-US"/>
+        </w:rPr>
+        <w:t>6.3 Unit test</w:t>
+      </w:r>
+      <w:bookmarkEnd w:id="13"/>
     </w:p>
     <w:p>
       <w:pPr>
@@ -2744,25 +2726,51 @@
         <w:rPr>
           <w:lang w:val="en-US"/>
         </w:rPr>
-        <w:t>Spang-mobile, t</w:t>
-      </w:r>
-      <w:r>
-        <w:rPr>
-          <w:lang w:val="en-US"/>
-        </w:rPr>
-        <w:t>he android application sho</w:t>
-      </w:r>
-      <w:r>
-        <w:rPr>
-          <w:lang w:val="en-US"/>
-        </w:rPr>
-        <w:t>wing the usage of our Spang API</w:t>
-      </w:r>
-      <w:r>
-        <w:rPr>
-          <w:lang w:val="en-US"/>
-        </w:rPr>
-        <w:t xml:space="preserve"> is not as </w:t>
+        <w:t xml:space="preserve">As for the API, everything except </w:t>
+      </w:r>
+      <w:r>
+        <w:rPr>
+          <w:lang w:val="en-US"/>
+        </w:rPr>
+        <w:t xml:space="preserve">the </w:t>
+      </w:r>
+      <w:r>
+        <w:rPr>
+          <w:i/>
+          <w:lang w:val="en-US"/>
+        </w:rPr>
+        <w:t>network</w:t>
+      </w:r>
+      <w:r>
+        <w:rPr>
+          <w:lang w:val="en-US"/>
+        </w:rPr>
+        <w:t xml:space="preserve"> and </w:t>
+      </w:r>
+      <w:r>
+        <w:rPr>
+          <w:i/>
+          <w:lang w:val="en-US"/>
+        </w:rPr>
+        <w:t>sensors</w:t>
+      </w:r>
+      <w:r>
+        <w:rPr>
+          <w:lang w:val="en-US"/>
+        </w:rPr>
+        <w:t xml:space="preserve"> packages</w:t>
+      </w:r>
+      <w:r>
+        <w:rPr>
+          <w:lang w:val="en-US"/>
+        </w:rPr>
+        <w:t>.</w:t>
+      </w:r>
+      <w:r>
+        <w:rPr>
+          <w:lang w:val="en-US"/>
+        </w:rPr>
+        <w:t xml:space="preserve"> This since we couldn’t find any good way to unit test that kind of android services in the limited time we had and felt that our time could be focused on better things. Those packages have instead been </w:t>
       </w:r>
       <w:r>
         <w:rPr>
@@ -2774,13 +2782,7 @@
         <w:rPr>
           <w:lang w:val="en-US"/>
         </w:rPr>
-        <w:t xml:space="preserve"> tested, since testing android code is harder and since this application is not our main priority.</w:t>
-      </w:r>
-      <w:r>
-        <w:rPr>
-          <w:lang w:val="en-US"/>
-        </w:rPr>
-        <w:t xml:space="preserve"> </w:t>
+        <w:t xml:space="preserve"> integration tested.</w:t>
       </w:r>
     </w:p>
     <w:p>
@@ -2793,70 +2795,186 @@
         <w:rPr>
           <w:lang w:val="en-US"/>
         </w:rPr>
-        <w:t>We really tried to test the</w:t>
-      </w:r>
-      <w:r>
-        <w:rPr>
-          <w:lang w:val="en-US"/>
-        </w:rPr>
-        <w:t xml:space="preserve"> GUI </w:t>
-      </w:r>
-      <w:r>
-        <w:rPr>
-          <w:lang w:val="en-US"/>
-        </w:rPr>
-        <w:t xml:space="preserve">with </w:t>
-      </w:r>
-      <w:proofErr w:type="spellStart"/>
-      <w:r>
-        <w:rPr>
-          <w:lang w:val="en-US"/>
-        </w:rPr>
-        <w:t>Robotium</w:t>
-      </w:r>
-      <w:proofErr w:type="spellEnd"/>
-      <w:r>
-        <w:rPr>
-          <w:lang w:val="en-US"/>
-        </w:rPr>
-        <w:t xml:space="preserve"> (as well as android </w:t>
-      </w:r>
-      <w:proofErr w:type="spellStart"/>
-      <w:r>
-        <w:rPr>
-          <w:lang w:val="en-US"/>
-        </w:rPr>
-        <w:t>jUnit</w:t>
-      </w:r>
-      <w:proofErr w:type="spellEnd"/>
-      <w:r>
-        <w:rPr>
-          <w:lang w:val="en-US"/>
-        </w:rPr>
-        <w:t>)</w:t>
-      </w:r>
-      <w:r>
-        <w:rPr>
-          <w:lang w:val="en-US"/>
-        </w:rPr>
-        <w:t>, but we felt that the point of doing an automatic test has to be that it is faster and easier than doing it manually. However, the android emulator was often so slow (if it launched at all) that the testing timed out</w:t>
-      </w:r>
-      <w:r>
-        <w:rPr>
-          <w:lang w:val="en-US"/>
-        </w:rPr>
-        <w:t xml:space="preserve"> before the test started.</w:t>
+        <w:t>Still, t</w:t>
+      </w:r>
+      <w:r>
+        <w:rPr>
+          <w:lang w:val="en-US"/>
+        </w:rPr>
+        <w:t>he S</w:t>
+      </w:r>
+      <w:r>
+        <w:rPr>
+          <w:lang w:val="en-US"/>
+        </w:rPr>
+        <w:t>pang core</w:t>
+      </w:r>
+      <w:r>
+        <w:rPr>
+          <w:lang w:val="en-US"/>
+        </w:rPr>
+        <w:t xml:space="preserve"> library </w:t>
+      </w:r>
+      <w:r>
+        <w:rPr>
+          <w:lang w:val="en-US"/>
+        </w:rPr>
+        <w:t xml:space="preserve">(the API) </w:t>
+      </w:r>
+      <w:r>
+        <w:rPr>
+          <w:lang w:val="en-US"/>
+        </w:rPr>
+        <w:t xml:space="preserve">has, at the time of this writing, </w:t>
+      </w:r>
+      <w:r>
+        <w:rPr>
+          <w:lang w:val="en-US"/>
+        </w:rPr>
+        <w:t>test</w:t>
+      </w:r>
+      <w:r>
+        <w:rPr>
+          <w:lang w:val="en-US"/>
+        </w:rPr>
+        <w:t xml:space="preserve"> code coverage of 43.6% according to the Emma </w:t>
+      </w:r>
+      <w:r>
+        <w:rPr>
+          <w:lang w:val="en-US"/>
+        </w:rPr>
+        <w:t>E</w:t>
+      </w:r>
+      <w:r>
+        <w:rPr>
+          <w:lang w:val="en-US"/>
+        </w:rPr>
+        <w:t>clipse plugin.</w:t>
       </w:r>
     </w:p>
     <w:p>
       <w:pPr>
+        <w:rPr>
+          <w:lang w:val="en-US"/>
+        </w:rPr>
+      </w:pPr>
+      <w:r>
+        <w:rPr>
+          <w:lang w:val="en-US"/>
+        </w:rPr>
+        <w:t>Spang-mobile, t</w:t>
+      </w:r>
+      <w:r>
+        <w:rPr>
+          <w:lang w:val="en-US"/>
+        </w:rPr>
+        <w:t>he android application sho</w:t>
+      </w:r>
+      <w:r>
+        <w:rPr>
+          <w:lang w:val="en-US"/>
+        </w:rPr>
+        <w:t>wing the usage of our Spang API</w:t>
+      </w:r>
+      <w:r>
+        <w:rPr>
+          <w:lang w:val="en-US"/>
+        </w:rPr>
+        <w:t xml:space="preserve"> is not as </w:t>
+      </w:r>
+      <w:r>
+        <w:rPr>
+          <w:lang w:val="en-US"/>
+        </w:rPr>
+        <w:t>thoroughly</w:t>
+      </w:r>
+      <w:r>
+        <w:rPr>
+          <w:lang w:val="en-US"/>
+        </w:rPr>
+        <w:t xml:space="preserve"> tested, since testing android code is harder and since this application is not our main priority.</w:t>
+      </w:r>
+      <w:r>
+        <w:rPr>
+          <w:lang w:val="en-US"/>
+        </w:rPr>
+        <w:t xml:space="preserve"> </w:t>
+      </w:r>
+    </w:p>
+    <w:p>
+      <w:pPr>
+        <w:rPr>
+          <w:lang w:val="en-US"/>
+        </w:rPr>
+      </w:pPr>
+      <w:r>
+        <w:rPr>
+          <w:lang w:val="en-US"/>
+        </w:rPr>
+        <w:t>We really tried to test the</w:t>
+      </w:r>
+      <w:r>
+        <w:rPr>
+          <w:lang w:val="en-US"/>
+        </w:rPr>
+        <w:t xml:space="preserve"> GUI </w:t>
+      </w:r>
+      <w:r>
+        <w:rPr>
+          <w:lang w:val="en-US"/>
+        </w:rPr>
+        <w:t xml:space="preserve">with </w:t>
+      </w:r>
+      <w:proofErr w:type="spellStart"/>
+      <w:r>
+        <w:rPr>
+          <w:lang w:val="en-US"/>
+        </w:rPr>
+        <w:t>Robotium</w:t>
+      </w:r>
+      <w:proofErr w:type="spellEnd"/>
+      <w:r>
+        <w:rPr>
+          <w:lang w:val="en-US"/>
+        </w:rPr>
+        <w:t xml:space="preserve"> (as well as android </w:t>
+      </w:r>
+      <w:proofErr w:type="spellStart"/>
+      <w:r>
+        <w:rPr>
+          <w:lang w:val="en-US"/>
+        </w:rPr>
+        <w:t>jUnit</w:t>
+      </w:r>
+      <w:proofErr w:type="spellEnd"/>
+      <w:r>
+        <w:rPr>
+          <w:lang w:val="en-US"/>
+        </w:rPr>
+        <w:t>)</w:t>
+      </w:r>
+      <w:r>
+        <w:rPr>
+          <w:lang w:val="en-US"/>
+        </w:rPr>
+        <w:t>, but we felt that the point of doing an automatic test has to be that it is faster and easier than doing it manually. However, the android emulator was often so slow (if it launched at all) that the testing timed out</w:t>
+      </w:r>
+      <w:r>
+        <w:rPr>
+          <w:lang w:val="en-US"/>
+        </w:rPr>
+        <w:t xml:space="preserve"> before the test started.</w:t>
+      </w:r>
+    </w:p>
+    <w:p>
+      <w:pPr>
         <w:pStyle w:val="Heading1"/>
         <w:rPr>
           <w:rStyle w:val="Strong"/>
           <w:lang w:val="en-US"/>
         </w:rPr>
       </w:pPr>
-      <w:bookmarkStart w:id="13" w:name="_Toc338689281"/>
+      <w:bookmarkStart w:id="14" w:name="_Toc338689281"/>
       <w:r>
         <w:rPr>
           <w:rStyle w:val="Strong"/>
@@ -2864,7 +2982,34 @@
         </w:rPr>
         <w:t>7 Test report</w:t>
       </w:r>
-      <w:bookmarkEnd w:id="13"/>
+      <w:bookmarkEnd w:id="14"/>
+    </w:p>
+    <w:p>
+      <w:pPr>
+        <w:rPr>
+          <w:lang w:val="en-US"/>
+        </w:rPr>
+      </w:pPr>
+      <w:r>
+        <w:rPr>
+          <w:lang w:val="en-US"/>
+        </w:rPr>
+        <w:t>(</w:t>
+      </w:r>
+      <w:proofErr w:type="gramStart"/>
+      <w:r>
+        <w:rPr>
+          <w:lang w:val="en-US"/>
+        </w:rPr>
+        <w:t>tested</w:t>
+      </w:r>
+      <w:proofErr w:type="gramEnd"/>
+      <w:r>
+        <w:rPr>
+          <w:lang w:val="en-US"/>
+        </w:rPr>
+        <w:t xml:space="preserve"> on the final release)</w:t>
+      </w:r>
     </w:p>
     <w:tbl>
       <w:tblPr>
@@ -3548,8 +3693,6 @@
           <w:lang w:val="en-US"/>
         </w:rPr>
       </w:pPr>
-      <w:bookmarkStart w:id="14" w:name="_GoBack"/>
-      <w:bookmarkEnd w:id="14"/>
     </w:p>
     <w:sectPr>
       <w:pgSz w:w="11906" w:h="16838"/>
@@ -3791,11 +3934,127 @@
       </w:rPr>
     </w:lvl>
   </w:abstractNum>
+  <w:abstractNum w:abstractNumId="2">
+    <w:nsid w:val="59432BD1"/>
+    <w:multiLevelType w:val="hybridMultilevel"/>
+    <w:tmpl w:val="433CB0E8"/>
+    <w:lvl w:ilvl="0" w:tplc="041D0001">
+      <w:start w:val="1"/>
+      <w:numFmt w:val="bullet"/>
+      <w:lvlText w:val=""/>
+      <w:lvlJc w:val="left"/>
+      <w:pPr>
+        <w:ind w:left="720" w:hanging="360"/>
+      </w:pPr>
+      <w:rPr>
+        <w:rFonts w:ascii="Symbol" w:hAnsi="Symbol" w:hint="default"/>
+      </w:rPr>
+    </w:lvl>
+    <w:lvl w:ilvl="1" w:tplc="041D0003" w:tentative="1">
+      <w:start w:val="1"/>
+      <w:numFmt w:val="bullet"/>
+      <w:lvlText w:val="o"/>
+      <w:lvlJc w:val="left"/>
+      <w:pPr>
+        <w:ind w:left="1440" w:hanging="360"/>
+      </w:pPr>
+      <w:rPr>
+        <w:rFonts w:ascii="Courier New" w:hAnsi="Courier New" w:cs="Courier New" w:hint="default"/>
+      </w:rPr>
+    </w:lvl>
+    <w:lvl w:ilvl="2" w:tplc="041D0005" w:tentative="1">
+      <w:start w:val="1"/>
+      <w:numFmt w:val="bullet"/>
+      <w:lvlText w:val=""/>
+      <w:lvlJc w:val="left"/>
+      <w:pPr>
+        <w:ind w:left="2160" w:hanging="360"/>
+      </w:pPr>
+      <w:rPr>
+        <w:rFonts w:ascii="Wingdings" w:hAnsi="Wingdings" w:hint="default"/>
+      </w:rPr>
+    </w:lvl>
+    <w:lvl w:ilvl="3" w:tplc="041D0001" w:tentative="1">
+      <w:start w:val="1"/>
+      <w:numFmt w:val="bullet"/>
+      <w:lvlText w:val=""/>
+      <w:lvlJc w:val="left"/>
+      <w:pPr>
+        <w:ind w:left="2880" w:hanging="360"/>
+      </w:pPr>
+      <w:rPr>
+        <w:rFonts w:ascii="Symbol" w:hAnsi="Symbol" w:hint="default"/>
+      </w:rPr>
+    </w:lvl>
+    <w:lvl w:ilvl="4" w:tplc="041D0003" w:tentative="1">
+      <w:start w:val="1"/>
+      <w:numFmt w:val="bullet"/>
+      <w:lvlText w:val="o"/>
+      <w:lvlJc w:val="left"/>
+      <w:pPr>
+        <w:ind w:left="3600" w:hanging="360"/>
+      </w:pPr>
+      <w:rPr>
+        <w:rFonts w:ascii="Courier New" w:hAnsi="Courier New" w:cs="Courier New" w:hint="default"/>
+      </w:rPr>
+    </w:lvl>
+    <w:lvl w:ilvl="5" w:tplc="041D0005" w:tentative="1">
+      <w:start w:val="1"/>
+      <w:numFmt w:val="bullet"/>
+      <w:lvlText w:val=""/>
+      <w:lvlJc w:val="left"/>
+      <w:pPr>
+        <w:ind w:left="4320" w:hanging="360"/>
+      </w:pPr>
+      <w:rPr>
+        <w:rFonts w:ascii="Wingdings" w:hAnsi="Wingdings" w:hint="default"/>
+      </w:rPr>
+    </w:lvl>
+    <w:lvl w:ilvl="6" w:tplc="041D0001" w:tentative="1">
+      <w:start w:val="1"/>
+      <w:numFmt w:val="bullet"/>
+      <w:lvlText w:val=""/>
+      <w:lvlJc w:val="left"/>
+      <w:pPr>
+        <w:ind w:left="5040" w:hanging="360"/>
+      </w:pPr>
+      <w:rPr>
+        <w:rFonts w:ascii="Symbol" w:hAnsi="Symbol" w:hint="default"/>
+      </w:rPr>
+    </w:lvl>
+    <w:lvl w:ilvl="7" w:tplc="041D0003" w:tentative="1">
+      <w:start w:val="1"/>
+      <w:numFmt w:val="bullet"/>
+      <w:lvlText w:val="o"/>
+      <w:lvlJc w:val="left"/>
+      <w:pPr>
+        <w:ind w:left="5760" w:hanging="360"/>
+      </w:pPr>
+      <w:rPr>
+        <w:rFonts w:ascii="Courier New" w:hAnsi="Courier New" w:cs="Courier New" w:hint="default"/>
+      </w:rPr>
+    </w:lvl>
+    <w:lvl w:ilvl="8" w:tplc="041D0005" w:tentative="1">
+      <w:start w:val="1"/>
+      <w:numFmt w:val="bullet"/>
+      <w:lvlText w:val=""/>
+      <w:lvlJc w:val="left"/>
+      <w:pPr>
+        <w:ind w:left="6480" w:hanging="360"/>
+      </w:pPr>
+      <w:rPr>
+        <w:rFonts w:ascii="Wingdings" w:hAnsi="Wingdings" w:hint="default"/>
+      </w:rPr>
+    </w:lvl>
+  </w:abstractNum>
   <w:num w:numId="1">
     <w:abstractNumId w:val="1"/>
   </w:num>
   <w:num w:numId="2">
     <w:abstractNumId w:val="0"/>
+  </w:num>
+  <w:num w:numId="3">
+    <w:abstractNumId w:val="2"/>
   </w:num>
 </w:numbering>
 </file>
@@ -5505,7 +5764,7 @@
 </file>
 
 <file path=customXml/itemProps2.xml><?xml version="1.0" encoding="utf-8"?>
-<ds:datastoreItem xmlns:ds="http://schemas.openxmlformats.org/officeDocument/2006/customXml" ds:itemID="{42504281-1C9F-44B9-81DF-A59E5AC596CC}">
+<ds:datastoreItem xmlns:ds="http://schemas.openxmlformats.org/officeDocument/2006/customXml" ds:itemID="{B40CF41E-66E8-44B3-B277-B9FFEABA1E05}">
   <ds:schemaRefs>
     <ds:schemaRef ds:uri="http://schemas.openxmlformats.org/officeDocument/2006/bibliography"/>
   </ds:schemaRefs>

</xml_diff>